<commit_message>
Lab1 - Report completed
</commit_message>
<xml_diff>
--- a/Lab1/lab_01_2023-24_v01.docx
+++ b/Lab1/lab_01_2023-24_v01.docx
@@ -3033,6 +3033,12 @@
                 <w:rFonts w:ascii="Courier New" w:hAnsi="Courier New" w:cs="Courier New"/>
               </w:rPr>
             </w:pPr>
+            <w:r>
+              <w:rPr>
+                <w:rFonts w:ascii="Courier New" w:hAnsi="Courier New" w:cs="Courier New"/>
+              </w:rPr>
+              <w:t>0.42</w:t>
+            </w:r>
           </w:p>
         </w:tc>
         <w:tc>
@@ -3046,6 +3052,12 @@
                 <w:rFonts w:ascii="Courier New" w:hAnsi="Courier New" w:cs="Courier New"/>
               </w:rPr>
             </w:pPr>
+            <w:r>
+              <w:rPr>
+                <w:rFonts w:ascii="Courier New" w:hAnsi="Courier New" w:cs="Courier New"/>
+              </w:rPr>
+              <w:t>0.27</w:t>
+            </w:r>
           </w:p>
         </w:tc>
         <w:tc>
@@ -3059,6 +3071,12 @@
                 <w:rFonts w:ascii="Courier New" w:hAnsi="Courier New" w:cs="Courier New"/>
               </w:rPr>
             </w:pPr>
+            <w:r>
+              <w:rPr>
+                <w:rFonts w:ascii="Courier New" w:hAnsi="Courier New" w:cs="Courier New"/>
+              </w:rPr>
+              <w:t>0.25</w:t>
+            </w:r>
           </w:p>
         </w:tc>
         <w:tc>
@@ -3072,6 +3090,12 @@
                 <w:rFonts w:ascii="Courier New" w:hAnsi="Courier New" w:cs="Courier New"/>
               </w:rPr>
             </w:pPr>
+            <w:r>
+              <w:rPr>
+                <w:rFonts w:ascii="Courier New" w:hAnsi="Courier New" w:cs="Courier New"/>
+              </w:rPr>
+              <w:t>0.27</w:t>
+            </w:r>
           </w:p>
         </w:tc>
         <w:tc>
@@ -3085,6 +3109,12 @@
                 <w:rFonts w:ascii="Courier New" w:hAnsi="Courier New" w:cs="Courier New"/>
               </w:rPr>
             </w:pPr>
+            <w:r>
+              <w:rPr>
+                <w:rFonts w:ascii="Courier New" w:hAnsi="Courier New" w:cs="Courier New"/>
+              </w:rPr>
+              <w:t>0.27</w:t>
+            </w:r>
           </w:p>
         </w:tc>
       </w:tr>
@@ -3122,6 +3152,12 @@
                 <w:rFonts w:ascii="Courier New" w:hAnsi="Courier New" w:cs="Courier New"/>
               </w:rPr>
             </w:pPr>
+            <w:r>
+              <w:rPr>
+                <w:rFonts w:ascii="Courier New" w:hAnsi="Courier New" w:cs="Courier New"/>
+              </w:rPr>
+              <w:t>1.07</w:t>
+            </w:r>
           </w:p>
         </w:tc>
         <w:tc>
@@ -3135,6 +3171,12 @@
                 <w:rFonts w:ascii="Courier New" w:hAnsi="Courier New" w:cs="Courier New"/>
               </w:rPr>
             </w:pPr>
+            <w:r>
+              <w:rPr>
+                <w:rFonts w:ascii="Courier New" w:hAnsi="Courier New" w:cs="Courier New"/>
+              </w:rPr>
+              <w:t>0.56</w:t>
+            </w:r>
           </w:p>
         </w:tc>
         <w:tc>
@@ -3148,6 +3190,12 @@
                 <w:rFonts w:ascii="Courier New" w:hAnsi="Courier New" w:cs="Courier New"/>
               </w:rPr>
             </w:pPr>
+            <w:r>
+              <w:rPr>
+                <w:rFonts w:ascii="Courier New" w:hAnsi="Courier New" w:cs="Courier New"/>
+              </w:rPr>
+              <w:t>0.53</w:t>
+            </w:r>
           </w:p>
         </w:tc>
         <w:tc>
@@ -3161,6 +3209,12 @@
                 <w:rFonts w:ascii="Courier New" w:hAnsi="Courier New" w:cs="Courier New"/>
               </w:rPr>
             </w:pPr>
+            <w:r>
+              <w:rPr>
+                <w:rFonts w:ascii="Courier New" w:hAnsi="Courier New" w:cs="Courier New"/>
+              </w:rPr>
+              <w:t>0.56</w:t>
+            </w:r>
           </w:p>
         </w:tc>
         <w:tc>
@@ -3174,6 +3228,12 @@
                 <w:rFonts w:ascii="Courier New" w:hAnsi="Courier New" w:cs="Courier New"/>
               </w:rPr>
             </w:pPr>
+            <w:r>
+              <w:rPr>
+                <w:rFonts w:ascii="Courier New" w:hAnsi="Courier New" w:cs="Courier New"/>
+              </w:rPr>
+              <w:t>0.56</w:t>
+            </w:r>
           </w:p>
         </w:tc>
       </w:tr>
@@ -3211,6 +3271,12 @@
                 <w:rFonts w:ascii="Courier New" w:hAnsi="Courier New" w:cs="Courier New"/>
               </w:rPr>
             </w:pPr>
+            <w:r>
+              <w:rPr>
+                <w:rFonts w:ascii="Courier New" w:hAnsi="Courier New" w:cs="Courier New"/>
+              </w:rPr>
+              <w:t>0.31</w:t>
+            </w:r>
           </w:p>
         </w:tc>
         <w:tc>
@@ -3224,6 +3290,12 @@
                 <w:rFonts w:ascii="Courier New" w:hAnsi="Courier New" w:cs="Courier New"/>
               </w:rPr>
             </w:pPr>
+            <w:r>
+              <w:rPr>
+                <w:rFonts w:ascii="Courier New" w:hAnsi="Courier New" w:cs="Courier New"/>
+              </w:rPr>
+              <w:t>0.13</w:t>
+            </w:r>
           </w:p>
         </w:tc>
         <w:tc>
@@ -3237,6 +3309,12 @@
                 <w:rFonts w:ascii="Courier New" w:hAnsi="Courier New" w:cs="Courier New"/>
               </w:rPr>
             </w:pPr>
+            <w:r>
+              <w:rPr>
+                <w:rFonts w:ascii="Courier New" w:hAnsi="Courier New" w:cs="Courier New"/>
+              </w:rPr>
+              <w:t>0.13</w:t>
+            </w:r>
           </w:p>
         </w:tc>
         <w:tc>
@@ -3250,6 +3328,12 @@
                 <w:rFonts w:ascii="Courier New" w:hAnsi="Courier New" w:cs="Courier New"/>
               </w:rPr>
             </w:pPr>
+            <w:r>
+              <w:rPr>
+                <w:rFonts w:ascii="Courier New" w:hAnsi="Courier New" w:cs="Courier New"/>
+              </w:rPr>
+              <w:t>0.13</w:t>
+            </w:r>
           </w:p>
         </w:tc>
         <w:tc>
@@ -3263,6 +3347,12 @@
                 <w:rFonts w:ascii="Courier New" w:hAnsi="Courier New" w:cs="Courier New"/>
               </w:rPr>
             </w:pPr>
+            <w:r>
+              <w:rPr>
+                <w:rFonts w:ascii="Courier New" w:hAnsi="Courier New" w:cs="Courier New"/>
+              </w:rPr>
+              <w:t>0.13</w:t>
+            </w:r>
           </w:p>
         </w:tc>
       </w:tr>
@@ -3288,19 +3378,7 @@
               <w:rPr>
                 <w:rFonts w:ascii="Courier New" w:hAnsi="Courier New" w:cs="Courier New"/>
               </w:rPr>
-              <w:t>program_</w:t>
-            </w:r>
-            <w:r>
-              <w:rPr>
-                <w:rFonts w:ascii="Courier New" w:hAnsi="Courier New" w:cs="Courier New"/>
-              </w:rPr>
-              <w:t>0</w:t>
-            </w:r>
-            <w:r>
-              <w:rPr>
-                <w:rFonts w:ascii="Courier New" w:hAnsi="Courier New" w:cs="Courier New"/>
-              </w:rPr>
-              <w:t>.s</w:t>
+              <w:t>program_0.s</w:t>
             </w:r>
           </w:p>
         </w:tc>
@@ -3318,6 +3396,12 @@
                 <w:rFonts w:ascii="Courier New" w:hAnsi="Courier New" w:cs="Courier New"/>
               </w:rPr>
             </w:pPr>
+            <w:r>
+              <w:rPr>
+                <w:rFonts w:ascii="Courier New" w:hAnsi="Courier New" w:cs="Courier New"/>
+              </w:rPr>
+              <w:t>0.34</w:t>
+            </w:r>
           </w:p>
         </w:tc>
         <w:tc>
@@ -3334,6 +3418,12 @@
                 <w:rFonts w:ascii="Courier New" w:hAnsi="Courier New" w:cs="Courier New"/>
               </w:rPr>
             </w:pPr>
+            <w:r>
+              <w:rPr>
+                <w:rFonts w:ascii="Courier New" w:hAnsi="Courier New" w:cs="Courier New"/>
+              </w:rPr>
+              <w:t>0.31</w:t>
+            </w:r>
           </w:p>
         </w:tc>
         <w:tc>
@@ -3350,6 +3440,12 @@
                 <w:rFonts w:ascii="Courier New" w:hAnsi="Courier New" w:cs="Courier New"/>
               </w:rPr>
             </w:pPr>
+            <w:r>
+              <w:rPr>
+                <w:rFonts w:ascii="Courier New" w:hAnsi="Courier New" w:cs="Courier New"/>
+              </w:rPr>
+              <w:t>0.28</w:t>
+            </w:r>
           </w:p>
         </w:tc>
         <w:tc>
@@ -3366,6 +3462,12 @@
                 <w:rFonts w:ascii="Courier New" w:hAnsi="Courier New" w:cs="Courier New"/>
               </w:rPr>
             </w:pPr>
+            <w:r>
+              <w:rPr>
+                <w:rFonts w:ascii="Courier New" w:hAnsi="Courier New" w:cs="Courier New"/>
+              </w:rPr>
+              <w:t>0.31</w:t>
+            </w:r>
           </w:p>
         </w:tc>
         <w:tc>
@@ -3382,6 +3484,12 @@
                 <w:rFonts w:ascii="Courier New" w:hAnsi="Courier New" w:cs="Courier New"/>
               </w:rPr>
             </w:pPr>
+            <w:r>
+              <w:rPr>
+                <w:rFonts w:ascii="Courier New" w:hAnsi="Courier New" w:cs="Courier New"/>
+              </w:rPr>
+              <w:t>0.31</w:t>
+            </w:r>
           </w:p>
         </w:tc>
       </w:tr>
@@ -3442,6 +3550,12 @@
                 <w:rFonts w:ascii="Courier New" w:hAnsi="Courier New" w:cs="Courier New"/>
               </w:rPr>
             </w:pPr>
+            <w:r>
+              <w:rPr>
+                <w:rFonts w:ascii="Courier New" w:hAnsi="Courier New" w:cs="Courier New"/>
+              </w:rPr>
+              <w:t>0.54</w:t>
+            </w:r>
           </w:p>
         </w:tc>
         <w:tc>
@@ -3458,6 +3572,12 @@
                 <w:rFonts w:ascii="Courier New" w:hAnsi="Courier New" w:cs="Courier New"/>
               </w:rPr>
             </w:pPr>
+            <w:r>
+              <w:rPr>
+                <w:rFonts w:ascii="Courier New" w:hAnsi="Courier New" w:cs="Courier New"/>
+              </w:rPr>
+              <w:t>0.32</w:t>
+            </w:r>
           </w:p>
         </w:tc>
         <w:tc>
@@ -3474,6 +3594,12 @@
                 <w:rFonts w:ascii="Courier New" w:hAnsi="Courier New" w:cs="Courier New"/>
               </w:rPr>
             </w:pPr>
+            <w:r>
+              <w:rPr>
+                <w:rFonts w:ascii="Courier New" w:hAnsi="Courier New" w:cs="Courier New"/>
+              </w:rPr>
+              <w:t>0.30</w:t>
+            </w:r>
           </w:p>
         </w:tc>
         <w:tc>
@@ -3490,6 +3616,12 @@
                 <w:rFonts w:ascii="Courier New" w:hAnsi="Courier New" w:cs="Courier New"/>
               </w:rPr>
             </w:pPr>
+            <w:r>
+              <w:rPr>
+                <w:rFonts w:ascii="Courier New" w:hAnsi="Courier New" w:cs="Courier New"/>
+              </w:rPr>
+              <w:t>0.32</w:t>
+            </w:r>
           </w:p>
         </w:tc>
         <w:tc>
@@ -3506,6 +3638,12 @@
                 <w:rFonts w:ascii="Courier New" w:hAnsi="Courier New" w:cs="Courier New"/>
               </w:rPr>
             </w:pPr>
+            <w:r>
+              <w:rPr>
+                <w:rFonts w:ascii="Courier New" w:hAnsi="Courier New" w:cs="Courier New"/>
+              </w:rPr>
+              <w:t>0.23</w:t>
+            </w:r>
           </w:p>
         </w:tc>
       </w:tr>

</xml_diff>

<commit_message>
Lab1 - Revised report - To deliver
</commit_message>
<xml_diff>
--- a/Lab1/lab_01_2023-24_v01.docx
+++ b/Lab1/lab_01_2023-24_v01.docx
@@ -2329,7 +2329,19 @@
               <w:rPr>
                 <w:rFonts w:ascii="Courier New" w:hAnsi="Courier New" w:cs="Courier New"/>
               </w:rPr>
-              <w:t>1448</w:t>
+              <w:t>1</w:t>
+            </w:r>
+            <w:r>
+              <w:rPr>
+                <w:rFonts w:ascii="Courier New" w:hAnsi="Courier New" w:cs="Courier New"/>
+              </w:rPr>
+              <w:t>.</w:t>
+            </w:r>
+            <w:r>
+              <w:rPr>
+                <w:rFonts w:ascii="Courier New" w:hAnsi="Courier New" w:cs="Courier New"/>
+              </w:rPr>
+              <w:t>448</w:t>
             </w:r>
           </w:p>
         </w:tc>
@@ -2348,7 +2360,7 @@
               <w:rPr>
                 <w:rFonts w:ascii="Courier New" w:hAnsi="Courier New" w:cs="Courier New"/>
               </w:rPr>
-              <w:t>6.91 e-4</w:t>
+              <w:t>0.691</w:t>
             </w:r>
           </w:p>
         </w:tc>
@@ -3653,6 +3665,112 @@
         <w:ind w:left="720"/>
         <w:jc w:val="both"/>
       </w:pPr>
+      <w:r>
+        <w:t>Note: all measurements are expressed in seconds</w:t>
+      </w:r>
+    </w:p>
+    <w:p>
+      <w:pPr>
+        <w:ind w:left="720"/>
+        <w:jc w:val="both"/>
+      </w:pPr>
+      <w:r>
+        <w:t>Assuming “TOTAL Time” as weighted average of previous measurements</w:t>
+      </w:r>
+    </w:p>
+    <w:p>
+      <w:pPr>
+        <w:ind w:left="720"/>
+        <w:jc w:val="both"/>
+      </w:pPr>
+      <w:r>
+        <w:t xml:space="preserve">Assuming same weights for </w:t>
+      </w:r>
+      <w:r>
+        <w:rPr>
+          <w:i/>
+          <w:iCs/>
+        </w:rPr>
+        <w:t>testio.s</w:t>
+      </w:r>
+      <w:r>
+        <w:t xml:space="preserve">, </w:t>
+      </w:r>
+      <w:r>
+        <w:rPr>
+          <w:i/>
+          <w:iCs/>
+        </w:rPr>
+        <w:t>mult.s</w:t>
+      </w:r>
+      <w:r>
+        <w:t xml:space="preserve">, </w:t>
+      </w:r>
+      <w:r>
+        <w:rPr>
+          <w:i/>
+          <w:iCs/>
+        </w:rPr>
+        <w:t>series.s</w:t>
+      </w:r>
+      <w:r>
+        <w:t xml:space="preserve"> at point 3)</w:t>
+      </w:r>
+    </w:p>
+    <w:p>
+      <w:pPr>
+        <w:ind w:left="720"/>
+        <w:jc w:val="both"/>
+      </w:pPr>
+      <w:r>
+        <w:t xml:space="preserve">Assuming </w:t>
+      </w:r>
+      <w:r>
+        <w:t xml:space="preserve">same weights for </w:t>
+      </w:r>
+      <w:r>
+        <w:rPr>
+          <w:i/>
+          <w:iCs/>
+        </w:rPr>
+        <w:t>testio.s</w:t>
+      </w:r>
+      <w:r>
+        <w:t xml:space="preserve">, </w:t>
+      </w:r>
+      <w:r>
+        <w:rPr>
+          <w:i/>
+          <w:iCs/>
+        </w:rPr>
+        <w:t>mult.s</w:t>
+      </w:r>
+      <w:r>
+        <w:t xml:space="preserve">, </w:t>
+      </w:r>
+      <w:r>
+        <w:rPr>
+          <w:i/>
+          <w:iCs/>
+        </w:rPr>
+        <w:t>program_0</w:t>
+      </w:r>
+      <w:r>
+        <w:rPr>
+          <w:i/>
+          <w:iCs/>
+        </w:rPr>
+        <w:t>.s</w:t>
+      </w:r>
+      <w:r>
+        <w:t xml:space="preserve"> at point </w:t>
+      </w:r>
+      <w:r>
+        <w:t>4</w:t>
+      </w:r>
+      <w:r>
+        <w:t>)</w:t>
+      </w:r>
     </w:p>
     <w:p>
       <w:pPr>
@@ -7695,7 +7813,6 @@
   <w:style w:type="character" w:default="1" w:styleId="Carpredefinitoparagrafo">
     <w:name w:val="Default Paragraph Font"/>
     <w:uiPriority w:val="1"/>
-    <w:semiHidden/>
     <w:unhideWhenUsed/>
   </w:style>
   <w:style w:type="table" w:default="1" w:styleId="Tabellanormale">

</xml_diff>

<commit_message>
Lab 1 - Final computation expressed in milliseconds
</commit_message>
<xml_diff>
--- a/Lab1/lab_01_2023-24_v01.docx
+++ b/Lab1/lab_01_2023-24_v01.docx
@@ -73,6 +73,7 @@
             <w:pPr>
               <w:jc w:val="center"/>
             </w:pPr>
+            <w:proofErr w:type="spellStart"/>
             <w:r>
               <w:rPr>
                 <w:b/>
@@ -80,7 +81,17 @@
                 <w:highlight w:val="red"/>
                 <w:lang w:val="it-IT"/>
               </w:rPr>
-              <w:t xml:space="preserve">October </w:t>
+              <w:t>October</w:t>
+            </w:r>
+            <w:proofErr w:type="spellEnd"/>
+            <w:r>
+              <w:rPr>
+                <w:b/>
+                <w:szCs w:val="32"/>
+                <w:highlight w:val="red"/>
+                <w:lang w:val="it-IT"/>
+              </w:rPr>
+              <w:t xml:space="preserve"> </w:t>
             </w:r>
             <w:r>
               <w:rPr>
@@ -220,6 +231,7 @@
               </w:rPr>
               <w:t>program_</w:t>
             </w:r>
+            <w:proofErr w:type="gramStart"/>
             <w:r>
               <w:rPr>
                 <w:highlight w:val="yellow"/>
@@ -232,6 +244,7 @@
               </w:rPr>
               <w:t>.s</w:t>
             </w:r>
+            <w:proofErr w:type="gramEnd"/>
           </w:p>
           <w:p>
             <w:pPr>
@@ -463,8 +476,13 @@
         <w:t>28</w:t>
       </w:r>
       <w:r>
-        <w:t xml:space="preserve"> clock cycles</w:t>
-      </w:r>
+        <w:t xml:space="preserve"> clock </w:t>
+      </w:r>
+      <w:proofErr w:type="gramStart"/>
+      <w:r>
+        <w:t>cycles</w:t>
+      </w:r>
+      <w:proofErr w:type="gramEnd"/>
     </w:p>
     <w:p>
       <w:pPr>
@@ -486,12 +504,14 @@
       <w:r>
         <w:t xml:space="preserve">is </w:t>
       </w:r>
+      <w:proofErr w:type="gramStart"/>
       <w:r>
         <w:t>dis</w:t>
       </w:r>
       <w:r>
         <w:t>abled</w:t>
       </w:r>
+      <w:proofErr w:type="gramEnd"/>
     </w:p>
     <w:p>
       <w:pPr>
@@ -502,8 +522,13 @@
         <w:jc w:val="both"/>
       </w:pPr>
       <w:r>
-        <w:t>Branch prediction is disabled</w:t>
-      </w:r>
+        <w:t xml:space="preserve">Branch prediction is </w:t>
+      </w:r>
+      <w:proofErr w:type="gramStart"/>
+      <w:r>
+        <w:t>disabled</w:t>
+      </w:r>
+      <w:proofErr w:type="gramEnd"/>
     </w:p>
     <w:p>
       <w:pPr>
@@ -551,12 +576,14 @@
       <w:r>
         <w:t xml:space="preserve">Running the </w:t>
       </w:r>
+      <w:proofErr w:type="spellStart"/>
       <w:r>
         <w:rPr>
           <w:i/>
         </w:rPr>
         <w:t>WinMIPS</w:t>
       </w:r>
+      <w:proofErr w:type="spellEnd"/>
       <w:r>
         <w:t xml:space="preserve"> simulator, launching the graphical user interface</w:t>
       </w:r>
@@ -570,6 +597,7 @@
       <w:r>
         <w:t>(</w:t>
       </w:r>
+      <w:proofErr w:type="spellStart"/>
       <w:r>
         <w:rPr>
           <w:i/>
@@ -598,6 +626,7 @@
         </w:rPr>
         <w:t>_</w:t>
       </w:r>
+      <w:proofErr w:type="gramStart"/>
       <w:r>
         <w:rPr>
           <w:i/>
@@ -605,9 +634,11 @@
         </w:rPr>
         <w:t>simulator</w:t>
       </w:r>
+      <w:proofErr w:type="spellEnd"/>
       <w:r>
         <w:t>)...\winMIPS64\winmips64.exe</w:t>
       </w:r>
+      <w:proofErr w:type="gramEnd"/>
     </w:p>
     <w:p>
       <w:pPr>
@@ -911,6 +942,7 @@
         </w:rPr>
         <w:t>program_</w:t>
       </w:r>
+      <w:proofErr w:type="gramStart"/>
       <w:r>
         <w:rPr>
           <w:b/>
@@ -923,7 +955,15 @@
           <w:b/>
           <w:highlight w:val="yellow"/>
         </w:rPr>
-        <w:t>.s (to be delivered</w:t>
+        <w:t>.s</w:t>
+      </w:r>
+      <w:proofErr w:type="gramEnd"/>
+      <w:r>
+        <w:rPr>
+          <w:b/>
+          <w:highlight w:val="yellow"/>
+        </w:rPr>
+        <w:t xml:space="preserve"> (to be delivered</w:t>
       </w:r>
       <w:r>
         <w:rPr>
@@ -1000,14 +1040,30 @@
           <w:i/>
           <w:iCs/>
         </w:rPr>
-        <w:t>v1</w:t>
-      </w:r>
-      <w:r>
-        <w:rPr>
-          <w:i/>
-          <w:iCs/>
-        </w:rPr>
-        <w:t>,v2,v3</w:t>
+        <w:t>v</w:t>
+      </w:r>
+      <w:proofErr w:type="gramStart"/>
+      <w:r>
+        <w:rPr>
+          <w:i/>
+          <w:iCs/>
+        </w:rPr>
+        <w:t>1</w:t>
+      </w:r>
+      <w:r>
+        <w:rPr>
+          <w:i/>
+          <w:iCs/>
+        </w:rPr>
+        <w:t>,v</w:t>
+      </w:r>
+      <w:proofErr w:type="gramEnd"/>
+      <w:r>
+        <w:rPr>
+          <w:i/>
+          <w:iCs/>
+        </w:rPr>
+        <w:t>2,v3</w:t>
       </w:r>
       <w:r>
         <w:t xml:space="preserve">), </w:t>
@@ -1121,7 +1177,39 @@
         <w:t>,</w:t>
       </w:r>
       <w:r>
-        <w:t xml:space="preserve"> compute the sum element by element and place the result in another array v4 (i.e. v4[i] = v2[i] + v3[i] supposing that</w:t>
+        <w:t xml:space="preserve"> compute the sum element by element and place the result in another array v4 (</w:t>
+      </w:r>
+      <w:proofErr w:type="gramStart"/>
+      <w:r>
+        <w:t>i.e.</w:t>
+      </w:r>
+      <w:proofErr w:type="gramEnd"/>
+      <w:r>
+        <w:t xml:space="preserve"> v4[</w:t>
+      </w:r>
+      <w:proofErr w:type="spellStart"/>
+      <w:r>
+        <w:t>i</w:t>
+      </w:r>
+      <w:proofErr w:type="spellEnd"/>
+      <w:r>
+        <w:t>] = v2[</w:t>
+      </w:r>
+      <w:proofErr w:type="spellStart"/>
+      <w:r>
+        <w:t>i</w:t>
+      </w:r>
+      <w:proofErr w:type="spellEnd"/>
+      <w:r>
+        <w:t>] + v3[</w:t>
+      </w:r>
+      <w:proofErr w:type="spellStart"/>
+      <w:r>
+        <w:t>i</w:t>
+      </w:r>
+      <w:proofErr w:type="spellEnd"/>
+      <w:r>
+        <w:t>] supposing that</w:t>
       </w:r>
       <w:r>
         <w:t xml:space="preserve"> only</w:t>
@@ -1578,13 +1666,22 @@
         </w:rPr>
         <w:t xml:space="preserve">1: </w:t>
       </w:r>
+      <w:proofErr w:type="gramStart"/>
       <w:r>
         <w:rPr>
           <w:i/>
           <w:iCs/>
         </w:rPr>
         <w:tab/>
-        <w:t>.space 1</w:t>
+        <w:t>.space</w:t>
+      </w:r>
+      <w:proofErr w:type="gramEnd"/>
+      <w:r>
+        <w:rPr>
+          <w:i/>
+          <w:iCs/>
+        </w:rPr>
+        <w:t xml:space="preserve"> 1</w:t>
       </w:r>
     </w:p>
     <w:p>
@@ -1617,13 +1714,22 @@
         </w:rPr>
         <w:t xml:space="preserve">2: </w:t>
       </w:r>
+      <w:proofErr w:type="gramStart"/>
       <w:r>
         <w:rPr>
           <w:i/>
           <w:iCs/>
         </w:rPr>
         <w:tab/>
-        <w:t>.space 1</w:t>
+        <w:t>.space</w:t>
+      </w:r>
+      <w:proofErr w:type="gramEnd"/>
+      <w:r>
+        <w:rPr>
+          <w:i/>
+          <w:iCs/>
+        </w:rPr>
+        <w:t xml:space="preserve"> 1</w:t>
       </w:r>
     </w:p>
     <w:p>
@@ -1656,13 +1762,22 @@
         </w:rPr>
         <w:t xml:space="preserve">3: </w:t>
       </w:r>
+      <w:proofErr w:type="gramStart"/>
       <w:r>
         <w:rPr>
           <w:i/>
           <w:iCs/>
         </w:rPr>
         <w:tab/>
-        <w:t>.space 1</w:t>
+        <w:t>.space</w:t>
+      </w:r>
+      <w:proofErr w:type="gramEnd"/>
+      <w:r>
+        <w:rPr>
+          <w:i/>
+          <w:iCs/>
+        </w:rPr>
+        <w:t xml:space="preserve"> 1</w:t>
       </w:r>
     </w:p>
     <w:p>
@@ -1695,6 +1810,7 @@
         </w:rPr>
         <w:t xml:space="preserve">:  </w:t>
       </w:r>
+      <w:proofErr w:type="gramStart"/>
       <w:r>
         <w:rPr>
           <w:i/>
@@ -1708,7 +1824,15 @@
           <w:i/>
           <w:iCs/>
         </w:rPr>
-        <w:t>space 9</w:t>
+        <w:t>space</w:t>
+      </w:r>
+      <w:proofErr w:type="gramEnd"/>
+      <w:r>
+        <w:rPr>
+          <w:i/>
+          <w:iCs/>
+        </w:rPr>
+        <w:t xml:space="preserve"> 9</w:t>
       </w:r>
       <w:r>
         <w:rPr>
@@ -1759,6 +1883,7 @@
       <w:r>
         <w:t xml:space="preserve">se the </w:t>
       </w:r>
+      <w:proofErr w:type="spellStart"/>
       <w:r>
         <w:rPr>
           <w:i/>
@@ -1766,6 +1891,7 @@
         </w:rPr>
         <w:t>WinMIPS</w:t>
       </w:r>
+      <w:proofErr w:type="spellEnd"/>
       <w:r>
         <w:t xml:space="preserve"> simulator. </w:t>
       </w:r>
@@ -1811,12 +1937,14 @@
       <w:r>
         <w:t xml:space="preserve">the </w:t>
       </w:r>
+      <w:proofErr w:type="spellStart"/>
       <w:r>
         <w:rPr>
           <w:i/>
         </w:rPr>
         <w:t>WinMIPS</w:t>
       </w:r>
+      <w:proofErr w:type="spellEnd"/>
       <w:r>
         <w:t xml:space="preserve"> simulator</w:t>
       </w:r>
@@ -1830,8 +1958,13 @@
         <w:jc w:val="both"/>
       </w:pPr>
       <w:r>
-        <w:t>Launch the graphic interface</w:t>
-      </w:r>
+        <w:t xml:space="preserve">Launch the graphic </w:t>
+      </w:r>
+      <w:proofErr w:type="gramStart"/>
+      <w:r>
+        <w:t>interface</w:t>
+      </w:r>
+      <w:proofErr w:type="gramEnd"/>
     </w:p>
     <w:p>
       <w:pPr>
@@ -1935,14 +2068,29 @@
         <w:rPr>
           <w:rFonts w:ascii="Courier New" w:hAnsi="Courier New" w:cs="Courier New"/>
         </w:rPr>
-        <w:t>...\winMIPS64\asm program</w:t>
-      </w:r>
+        <w:t>...\winMIPS64\</w:t>
+      </w:r>
+      <w:proofErr w:type="spellStart"/>
       <w:r>
         <w:rPr>
           <w:rFonts w:ascii="Courier New" w:hAnsi="Courier New" w:cs="Courier New"/>
         </w:rPr>
+        <w:t>asm</w:t>
+      </w:r>
+      <w:proofErr w:type="spellEnd"/>
+      <w:r>
+        <w:rPr>
+          <w:rFonts w:ascii="Courier New" w:hAnsi="Courier New" w:cs="Courier New"/>
+        </w:rPr>
+        <w:t xml:space="preserve"> program</w:t>
+      </w:r>
+      <w:r>
+        <w:rPr>
+          <w:rFonts w:ascii="Courier New" w:hAnsi="Courier New" w:cs="Courier New"/>
+        </w:rPr>
         <w:t>_</w:t>
       </w:r>
+      <w:proofErr w:type="gramStart"/>
       <w:r>
         <w:rPr>
           <w:rFonts w:ascii="Courier New" w:hAnsi="Courier New" w:cs="Courier New"/>
@@ -1955,6 +2103,7 @@
         </w:rPr>
         <w:t>.s</w:t>
       </w:r>
+      <w:proofErr w:type="gramEnd"/>
     </w:p>
     <w:p>
       <w:pPr>
@@ -2284,12 +2433,12 @@
             <w:pPr>
               <w:jc w:val="both"/>
               <w:rPr>
-                <w:rFonts w:ascii="Courier New" w:hAnsi="Courier New" w:cs="Courier New"/>
+                <w:rFonts w:asciiTheme="minorHAnsi" w:hAnsiTheme="minorHAnsi" w:cstheme="minorHAnsi"/>
               </w:rPr>
             </w:pPr>
             <w:r>
               <w:rPr>
-                <w:rFonts w:ascii="Courier New" w:hAnsi="Courier New" w:cs="Courier New"/>
+                <w:rFonts w:asciiTheme="minorHAnsi" w:hAnsiTheme="minorHAnsi" w:cstheme="minorHAnsi"/>
               </w:rPr>
               <w:t>598</w:t>
             </w:r>
@@ -2303,12 +2452,12 @@
             <w:pPr>
               <w:jc w:val="both"/>
               <w:rPr>
-                <w:rFonts w:ascii="Courier New" w:hAnsi="Courier New" w:cs="Courier New"/>
+                <w:rFonts w:asciiTheme="minorHAnsi" w:hAnsiTheme="minorHAnsi" w:cstheme="minorHAnsi"/>
               </w:rPr>
             </w:pPr>
             <w:r>
               <w:rPr>
-                <w:rFonts w:ascii="Courier New" w:hAnsi="Courier New" w:cs="Courier New"/>
+                <w:rFonts w:asciiTheme="minorHAnsi" w:hAnsiTheme="minorHAnsi" w:cstheme="minorHAnsi"/>
               </w:rPr>
               <w:t>413</w:t>
             </w:r>
@@ -2322,24 +2471,24 @@
             <w:pPr>
               <w:jc w:val="both"/>
               <w:rPr>
-                <w:rFonts w:ascii="Courier New" w:hAnsi="Courier New" w:cs="Courier New"/>
+                <w:rFonts w:asciiTheme="minorHAnsi" w:hAnsiTheme="minorHAnsi" w:cstheme="minorHAnsi"/>
               </w:rPr>
             </w:pPr>
             <w:r>
               <w:rPr>
-                <w:rFonts w:ascii="Courier New" w:hAnsi="Courier New" w:cs="Courier New"/>
+                <w:rFonts w:asciiTheme="minorHAnsi" w:hAnsiTheme="minorHAnsi" w:cstheme="minorHAnsi"/>
               </w:rPr>
               <w:t>1</w:t>
             </w:r>
             <w:r>
               <w:rPr>
-                <w:rFonts w:ascii="Courier New" w:hAnsi="Courier New" w:cs="Courier New"/>
+                <w:rFonts w:asciiTheme="minorHAnsi" w:hAnsiTheme="minorHAnsi" w:cstheme="minorHAnsi"/>
               </w:rPr>
               <w:t>.</w:t>
             </w:r>
             <w:r>
               <w:rPr>
-                <w:rFonts w:ascii="Courier New" w:hAnsi="Courier New" w:cs="Courier New"/>
+                <w:rFonts w:asciiTheme="minorHAnsi" w:hAnsiTheme="minorHAnsi" w:cstheme="minorHAnsi"/>
               </w:rPr>
               <w:t>448</w:t>
             </w:r>
@@ -2353,12 +2502,12 @@
             <w:pPr>
               <w:jc w:val="both"/>
               <w:rPr>
-                <w:rFonts w:ascii="Courier New" w:hAnsi="Courier New" w:cs="Courier New"/>
+                <w:rFonts w:asciiTheme="minorHAnsi" w:hAnsiTheme="minorHAnsi" w:cstheme="minorHAnsi"/>
               </w:rPr>
             </w:pPr>
             <w:r>
               <w:rPr>
-                <w:rFonts w:ascii="Courier New" w:hAnsi="Courier New" w:cs="Courier New"/>
+                <w:rFonts w:asciiTheme="minorHAnsi" w:hAnsiTheme="minorHAnsi" w:cstheme="minorHAnsi"/>
               </w:rPr>
               <w:t>0.691</w:t>
             </w:r>
@@ -2442,6 +2591,8 @@
           <w:rFonts w:ascii="Courier New" w:hAnsi="Courier New" w:cs="Courier New"/>
         </w:rPr>
       </w:pPr>
+      <w:proofErr w:type="spellStart"/>
+      <w:proofErr w:type="gramStart"/>
       <w:r>
         <w:rPr>
           <w:rFonts w:ascii="Courier New" w:hAnsi="Courier New" w:cs="Courier New"/>
@@ -2454,6 +2605,8 @@
         </w:rPr>
         <w:t>.s</w:t>
       </w:r>
+      <w:proofErr w:type="spellEnd"/>
+      <w:proofErr w:type="gramEnd"/>
     </w:p>
     <w:p>
       <w:pPr>
@@ -2466,12 +2619,16 @@
           <w:rFonts w:ascii="Courier New" w:hAnsi="Courier New" w:cs="Courier New"/>
         </w:rPr>
       </w:pPr>
+      <w:proofErr w:type="spellStart"/>
+      <w:proofErr w:type="gramStart"/>
       <w:r>
         <w:rPr>
           <w:rFonts w:ascii="Courier New" w:hAnsi="Courier New" w:cs="Courier New"/>
         </w:rPr>
         <w:t>mult.s</w:t>
       </w:r>
+      <w:proofErr w:type="spellEnd"/>
+      <w:proofErr w:type="gramEnd"/>
     </w:p>
     <w:p>
       <w:pPr>
@@ -2484,12 +2641,16 @@
           <w:rFonts w:ascii="Courier New" w:hAnsi="Courier New" w:cs="Courier New"/>
         </w:rPr>
       </w:pPr>
+      <w:proofErr w:type="spellStart"/>
+      <w:proofErr w:type="gramStart"/>
       <w:r>
         <w:rPr>
           <w:rFonts w:ascii="Courier New" w:hAnsi="Courier New" w:cs="Courier New"/>
         </w:rPr>
         <w:t>series.s</w:t>
       </w:r>
+      <w:proofErr w:type="spellEnd"/>
+      <w:proofErr w:type="gramEnd"/>
     </w:p>
     <w:p>
       <w:pPr>
@@ -2508,6 +2669,7 @@
         </w:rPr>
         <w:t>program_</w:t>
       </w:r>
+      <w:proofErr w:type="gramStart"/>
       <w:r>
         <w:rPr>
           <w:rFonts w:ascii="Courier New" w:hAnsi="Courier New" w:cs="Courier New"/>
@@ -2520,6 +2682,7 @@
         </w:rPr>
         <w:t>.s</w:t>
       </w:r>
+      <w:proofErr w:type="gramEnd"/>
       <w:r>
         <w:t xml:space="preserve"> (</w:t>
       </w:r>
@@ -2697,7 +2860,15 @@
         <w:t>Disable</w:t>
       </w:r>
       <w:r>
-        <w:t xml:space="preserve"> branch target buffer </w:t>
+        <w:t xml:space="preserve"> branch target </w:t>
+      </w:r>
+      <w:proofErr w:type="gramStart"/>
+      <w:r>
+        <w:t>buffer</w:t>
+      </w:r>
+      <w:proofErr w:type="gramEnd"/>
+      <w:r>
+        <w:t xml:space="preserve"> </w:t>
       </w:r>
     </w:p>
     <w:p>
@@ -2767,7 +2938,15 @@
         <w:t xml:space="preserve">Enable </w:t>
       </w:r>
       <w:r>
-        <w:t xml:space="preserve">branch target buffer </w:t>
+        <w:t xml:space="preserve">branch target </w:t>
+      </w:r>
+      <w:proofErr w:type="gramStart"/>
+      <w:r>
+        <w:t>buffer</w:t>
+      </w:r>
+      <w:proofErr w:type="gramEnd"/>
+      <w:r>
+        <w:t xml:space="preserve"> </w:t>
       </w:r>
     </w:p>
     <w:p>
@@ -2820,7 +2999,15 @@
         <w:jc w:val="both"/>
       </w:pPr>
       <w:r>
-        <w:t xml:space="preserve">Configuration 1, but assume that the weight of the program </w:t>
+        <w:t xml:space="preserve">Configuration </w:t>
+      </w:r>
+      <w:proofErr w:type="gramStart"/>
+      <w:r>
+        <w:t>1, but</w:t>
+      </w:r>
+      <w:proofErr w:type="gramEnd"/>
+      <w:r>
+        <w:t xml:space="preserve"> assume that the weight of the program </w:t>
       </w:r>
       <w:r>
         <w:rPr>
@@ -2858,6 +3045,8 @@
       <w:r>
         <w:t xml:space="preserve">Configuration 1, but assume that the weight of the program </w:t>
       </w:r>
+      <w:proofErr w:type="spellStart"/>
+      <w:proofErr w:type="gramStart"/>
       <w:r>
         <w:rPr>
           <w:rFonts w:ascii="Courier New" w:hAnsi="Courier New" w:cs="Courier New"/>
@@ -2870,6 +3059,8 @@
         </w:rPr>
         <w:t>.s</w:t>
       </w:r>
+      <w:proofErr w:type="spellEnd"/>
+      <w:proofErr w:type="gramEnd"/>
       <w:r>
         <w:t xml:space="preserve"> is </w:t>
       </w:r>
@@ -2882,13 +3073,6 @@
     </w:p>
     <w:p>
       <w:pPr>
-        <w:ind w:left="360"/>
-        <w:jc w:val="both"/>
-      </w:pPr>
-    </w:p>
-    <w:p>
-      <w:pPr>
-        <w:ind w:left="360"/>
         <w:jc w:val="both"/>
       </w:pPr>
     </w:p>
@@ -3026,106 +3210,120 @@
                 <w:rFonts w:ascii="Courier New" w:hAnsi="Courier New" w:cs="Courier New"/>
               </w:rPr>
             </w:pPr>
+            <w:proofErr w:type="spellStart"/>
+            <w:proofErr w:type="gramStart"/>
             <w:r>
               <w:rPr>
                 <w:rFonts w:ascii="Courier New" w:hAnsi="Courier New" w:cs="Courier New"/>
               </w:rPr>
               <w:t>testio.s</w:t>
             </w:r>
+            <w:proofErr w:type="spellEnd"/>
+            <w:proofErr w:type="gramEnd"/>
           </w:p>
         </w:tc>
         <w:tc>
           <w:tcPr>
             <w:tcW w:w="1331" w:type="dxa"/>
+            <w:vAlign w:val="center"/>
           </w:tcPr>
           <w:p>
             <w:pPr>
-              <w:jc w:val="both"/>
+              <w:jc w:val="center"/>
               <w:rPr>
                 <w:rFonts w:ascii="Courier New" w:hAnsi="Courier New" w:cs="Courier New"/>
               </w:rPr>
             </w:pPr>
             <w:r>
               <w:rPr>
-                <w:rFonts w:ascii="Courier New" w:hAnsi="Courier New" w:cs="Courier New"/>
+                <w:rFonts w:ascii="Calibri" w:hAnsi="Calibri" w:cs="Calibri"/>
+                <w:color w:val="000000"/>
               </w:rPr>
-              <w:t>0.42</w:t>
+              <w:t>429</w:t>
             </w:r>
           </w:p>
         </w:tc>
         <w:tc>
           <w:tcPr>
             <w:tcW w:w="1332" w:type="dxa"/>
+            <w:vAlign w:val="center"/>
           </w:tcPr>
           <w:p>
             <w:pPr>
-              <w:jc w:val="both"/>
+              <w:jc w:val="center"/>
               <w:rPr>
                 <w:rFonts w:ascii="Courier New" w:hAnsi="Courier New" w:cs="Courier New"/>
               </w:rPr>
             </w:pPr>
             <w:r>
               <w:rPr>
-                <w:rFonts w:ascii="Courier New" w:hAnsi="Courier New" w:cs="Courier New"/>
+                <w:rFonts w:ascii="Calibri" w:hAnsi="Calibri" w:cs="Calibri"/>
+                <w:color w:val="000000"/>
               </w:rPr>
-              <w:t>0.27</w:t>
+              <w:t>276</w:t>
             </w:r>
           </w:p>
         </w:tc>
         <w:tc>
           <w:tcPr>
             <w:tcW w:w="1331" w:type="dxa"/>
+            <w:vAlign w:val="center"/>
           </w:tcPr>
           <w:p>
             <w:pPr>
-              <w:jc w:val="both"/>
+              <w:jc w:val="center"/>
               <w:rPr>
                 <w:rFonts w:ascii="Courier New" w:hAnsi="Courier New" w:cs="Courier New"/>
               </w:rPr>
             </w:pPr>
             <w:r>
               <w:rPr>
-                <w:rFonts w:ascii="Courier New" w:hAnsi="Courier New" w:cs="Courier New"/>
+                <w:rFonts w:ascii="Calibri" w:hAnsi="Calibri" w:cs="Calibri"/>
+                <w:color w:val="000000"/>
               </w:rPr>
-              <w:t>0.25</w:t>
+              <w:t>251</w:t>
             </w:r>
           </w:p>
         </w:tc>
         <w:tc>
           <w:tcPr>
             <w:tcW w:w="1332" w:type="dxa"/>
+            <w:vAlign w:val="center"/>
           </w:tcPr>
           <w:p>
             <w:pPr>
-              <w:jc w:val="both"/>
+              <w:jc w:val="center"/>
               <w:rPr>
                 <w:rFonts w:ascii="Courier New" w:hAnsi="Courier New" w:cs="Courier New"/>
               </w:rPr>
             </w:pPr>
             <w:r>
               <w:rPr>
-                <w:rFonts w:ascii="Courier New" w:hAnsi="Courier New" w:cs="Courier New"/>
+                <w:rFonts w:ascii="Calibri" w:hAnsi="Calibri" w:cs="Calibri"/>
+                <w:color w:val="000000"/>
               </w:rPr>
-              <w:t>0.27</w:t>
+              <w:t>276</w:t>
             </w:r>
           </w:p>
         </w:tc>
         <w:tc>
           <w:tcPr>
             <w:tcW w:w="1332" w:type="dxa"/>
+            <w:vAlign w:val="center"/>
           </w:tcPr>
           <w:p>
             <w:pPr>
-              <w:jc w:val="both"/>
+              <w:jc w:val="center"/>
               <w:rPr>
                 <w:rFonts w:ascii="Courier New" w:hAnsi="Courier New" w:cs="Courier New"/>
               </w:rPr>
             </w:pPr>
             <w:r>
               <w:rPr>
-                <w:rFonts w:ascii="Courier New" w:hAnsi="Courier New" w:cs="Courier New"/>
+                <w:rFonts w:ascii="Calibri" w:hAnsi="Calibri" w:cs="Calibri"/>
+                <w:color w:val="000000"/>
               </w:rPr>
-              <w:t>0.27</w:t>
+              <w:t>276</w:t>
             </w:r>
           </w:p>
         </w:tc>
@@ -3145,106 +3343,120 @@
                 <w:rFonts w:ascii="Courier New" w:hAnsi="Courier New" w:cs="Courier New"/>
               </w:rPr>
             </w:pPr>
+            <w:proofErr w:type="spellStart"/>
+            <w:proofErr w:type="gramStart"/>
             <w:r>
               <w:rPr>
                 <w:rFonts w:ascii="Courier New" w:hAnsi="Courier New" w:cs="Courier New"/>
               </w:rPr>
               <w:t>mult.s</w:t>
             </w:r>
+            <w:proofErr w:type="spellEnd"/>
+            <w:proofErr w:type="gramEnd"/>
           </w:p>
         </w:tc>
         <w:tc>
           <w:tcPr>
             <w:tcW w:w="1331" w:type="dxa"/>
+            <w:vAlign w:val="center"/>
           </w:tcPr>
           <w:p>
             <w:pPr>
-              <w:jc w:val="both"/>
+              <w:jc w:val="center"/>
               <w:rPr>
                 <w:rFonts w:ascii="Courier New" w:hAnsi="Courier New" w:cs="Courier New"/>
               </w:rPr>
             </w:pPr>
             <w:r>
               <w:rPr>
-                <w:rFonts w:ascii="Courier New" w:hAnsi="Courier New" w:cs="Courier New"/>
+                <w:rFonts w:ascii="Calibri" w:hAnsi="Calibri" w:cs="Calibri"/>
+                <w:color w:val="000000"/>
               </w:rPr>
-              <w:t>1.07</w:t>
+              <w:t>1074</w:t>
             </w:r>
           </w:p>
         </w:tc>
         <w:tc>
           <w:tcPr>
             <w:tcW w:w="1332" w:type="dxa"/>
+            <w:vAlign w:val="center"/>
           </w:tcPr>
           <w:p>
             <w:pPr>
-              <w:jc w:val="both"/>
+              <w:jc w:val="center"/>
               <w:rPr>
                 <w:rFonts w:ascii="Courier New" w:hAnsi="Courier New" w:cs="Courier New"/>
               </w:rPr>
             </w:pPr>
             <w:r>
               <w:rPr>
-                <w:rFonts w:ascii="Courier New" w:hAnsi="Courier New" w:cs="Courier New"/>
+                <w:rFonts w:ascii="Calibri" w:hAnsi="Calibri" w:cs="Calibri"/>
+                <w:color w:val="000000"/>
               </w:rPr>
-              <w:t>0.56</w:t>
+              <w:t>560</w:t>
             </w:r>
           </w:p>
         </w:tc>
         <w:tc>
           <w:tcPr>
             <w:tcW w:w="1331" w:type="dxa"/>
+            <w:vAlign w:val="center"/>
           </w:tcPr>
           <w:p>
             <w:pPr>
-              <w:jc w:val="both"/>
+              <w:jc w:val="center"/>
               <w:rPr>
                 <w:rFonts w:ascii="Courier New" w:hAnsi="Courier New" w:cs="Courier New"/>
               </w:rPr>
             </w:pPr>
             <w:r>
               <w:rPr>
-                <w:rFonts w:ascii="Courier New" w:hAnsi="Courier New" w:cs="Courier New"/>
+                <w:rFonts w:ascii="Calibri" w:hAnsi="Calibri" w:cs="Calibri"/>
+                <w:color w:val="000000"/>
               </w:rPr>
-              <w:t>0.53</w:t>
+              <w:t>527</w:t>
             </w:r>
           </w:p>
         </w:tc>
         <w:tc>
           <w:tcPr>
             <w:tcW w:w="1332" w:type="dxa"/>
+            <w:vAlign w:val="center"/>
           </w:tcPr>
           <w:p>
             <w:pPr>
-              <w:jc w:val="both"/>
+              <w:jc w:val="center"/>
               <w:rPr>
                 <w:rFonts w:ascii="Courier New" w:hAnsi="Courier New" w:cs="Courier New"/>
               </w:rPr>
             </w:pPr>
             <w:r>
               <w:rPr>
-                <w:rFonts w:ascii="Courier New" w:hAnsi="Courier New" w:cs="Courier New"/>
+                <w:rFonts w:ascii="Calibri" w:hAnsi="Calibri" w:cs="Calibri"/>
+                <w:color w:val="000000"/>
               </w:rPr>
-              <w:t>0.56</w:t>
+              <w:t>560</w:t>
             </w:r>
           </w:p>
         </w:tc>
         <w:tc>
           <w:tcPr>
             <w:tcW w:w="1332" w:type="dxa"/>
+            <w:vAlign w:val="center"/>
           </w:tcPr>
           <w:p>
             <w:pPr>
-              <w:jc w:val="both"/>
+              <w:jc w:val="center"/>
               <w:rPr>
                 <w:rFonts w:ascii="Courier New" w:hAnsi="Courier New" w:cs="Courier New"/>
               </w:rPr>
             </w:pPr>
             <w:r>
               <w:rPr>
-                <w:rFonts w:ascii="Courier New" w:hAnsi="Courier New" w:cs="Courier New"/>
+                <w:rFonts w:ascii="Calibri" w:hAnsi="Calibri" w:cs="Calibri"/>
+                <w:color w:val="000000"/>
               </w:rPr>
-              <w:t>0.56</w:t>
+              <w:t>560</w:t>
             </w:r>
           </w:p>
         </w:tc>
@@ -3264,106 +3476,120 @@
                 <w:rFonts w:ascii="Courier New" w:hAnsi="Courier New" w:cs="Courier New"/>
               </w:rPr>
             </w:pPr>
+            <w:proofErr w:type="spellStart"/>
+            <w:proofErr w:type="gramStart"/>
             <w:r>
               <w:rPr>
                 <w:rFonts w:ascii="Courier New" w:hAnsi="Courier New" w:cs="Courier New"/>
               </w:rPr>
               <w:t>series.s</w:t>
             </w:r>
+            <w:proofErr w:type="spellEnd"/>
+            <w:proofErr w:type="gramEnd"/>
           </w:p>
         </w:tc>
         <w:tc>
           <w:tcPr>
             <w:tcW w:w="1331" w:type="dxa"/>
+            <w:vAlign w:val="center"/>
           </w:tcPr>
           <w:p>
             <w:pPr>
-              <w:jc w:val="both"/>
+              <w:jc w:val="center"/>
               <w:rPr>
                 <w:rFonts w:ascii="Courier New" w:hAnsi="Courier New" w:cs="Courier New"/>
               </w:rPr>
             </w:pPr>
             <w:r>
               <w:rPr>
-                <w:rFonts w:ascii="Courier New" w:hAnsi="Courier New" w:cs="Courier New"/>
+                <w:rFonts w:ascii="Calibri" w:hAnsi="Calibri" w:cs="Calibri"/>
+                <w:color w:val="000000"/>
               </w:rPr>
-              <w:t>0.31</w:t>
+              <w:t>314</w:t>
             </w:r>
           </w:p>
         </w:tc>
         <w:tc>
           <w:tcPr>
             <w:tcW w:w="1332" w:type="dxa"/>
+            <w:vAlign w:val="center"/>
           </w:tcPr>
           <w:p>
             <w:pPr>
-              <w:jc w:val="both"/>
+              <w:jc w:val="center"/>
               <w:rPr>
                 <w:rFonts w:ascii="Courier New" w:hAnsi="Courier New" w:cs="Courier New"/>
               </w:rPr>
             </w:pPr>
             <w:r>
               <w:rPr>
-                <w:rFonts w:ascii="Courier New" w:hAnsi="Courier New" w:cs="Courier New"/>
+                <w:rFonts w:ascii="Calibri" w:hAnsi="Calibri" w:cs="Calibri"/>
+                <w:color w:val="000000"/>
               </w:rPr>
-              <w:t>0.13</w:t>
+              <w:t>133</w:t>
             </w:r>
           </w:p>
         </w:tc>
         <w:tc>
           <w:tcPr>
             <w:tcW w:w="1331" w:type="dxa"/>
+            <w:vAlign w:val="center"/>
           </w:tcPr>
           <w:p>
             <w:pPr>
-              <w:jc w:val="both"/>
+              <w:jc w:val="center"/>
               <w:rPr>
                 <w:rFonts w:ascii="Courier New" w:hAnsi="Courier New" w:cs="Courier New"/>
               </w:rPr>
             </w:pPr>
             <w:r>
               <w:rPr>
-                <w:rFonts w:ascii="Courier New" w:hAnsi="Courier New" w:cs="Courier New"/>
+                <w:rFonts w:ascii="Calibri" w:hAnsi="Calibri" w:cs="Calibri"/>
+                <w:color w:val="000000"/>
               </w:rPr>
-              <w:t>0.13</w:t>
+              <w:t>134</w:t>
             </w:r>
           </w:p>
         </w:tc>
         <w:tc>
           <w:tcPr>
             <w:tcW w:w="1332" w:type="dxa"/>
+            <w:vAlign w:val="center"/>
           </w:tcPr>
           <w:p>
             <w:pPr>
-              <w:jc w:val="both"/>
+              <w:jc w:val="center"/>
               <w:rPr>
                 <w:rFonts w:ascii="Courier New" w:hAnsi="Courier New" w:cs="Courier New"/>
               </w:rPr>
             </w:pPr>
             <w:r>
               <w:rPr>
-                <w:rFonts w:ascii="Courier New" w:hAnsi="Courier New" w:cs="Courier New"/>
+                <w:rFonts w:ascii="Calibri" w:hAnsi="Calibri" w:cs="Calibri"/>
+                <w:color w:val="000000"/>
               </w:rPr>
-              <w:t>0.13</w:t>
+              <w:t>133</w:t>
             </w:r>
           </w:p>
         </w:tc>
         <w:tc>
           <w:tcPr>
             <w:tcW w:w="1332" w:type="dxa"/>
+            <w:vAlign w:val="center"/>
           </w:tcPr>
           <w:p>
             <w:pPr>
-              <w:jc w:val="both"/>
+              <w:jc w:val="center"/>
               <w:rPr>
                 <w:rFonts w:ascii="Courier New" w:hAnsi="Courier New" w:cs="Courier New"/>
               </w:rPr>
             </w:pPr>
             <w:r>
               <w:rPr>
-                <w:rFonts w:ascii="Courier New" w:hAnsi="Courier New" w:cs="Courier New"/>
+                <w:rFonts w:ascii="Calibri" w:hAnsi="Calibri" w:cs="Calibri"/>
+                <w:color w:val="000000"/>
               </w:rPr>
-              <w:t>0.13</w:t>
+              <w:t>133</w:t>
             </w:r>
           </w:p>
         </w:tc>
@@ -3390,7 +3616,63 @@
               <w:rPr>
                 <w:rFonts w:ascii="Courier New" w:hAnsi="Courier New" w:cs="Courier New"/>
               </w:rPr>
-              <w:t>program_0.s</w:t>
+              <w:t>program_</w:t>
+            </w:r>
+            <w:proofErr w:type="gramStart"/>
+            <w:r>
+              <w:rPr>
+                <w:rFonts w:ascii="Courier New" w:hAnsi="Courier New" w:cs="Courier New"/>
+              </w:rPr>
+              <w:t>0.s</w:t>
+            </w:r>
+            <w:proofErr w:type="gramEnd"/>
+          </w:p>
+        </w:tc>
+        <w:tc>
+          <w:tcPr>
+            <w:tcW w:w="1331" w:type="dxa"/>
+            <w:tcBorders>
+              <w:bottom w:val="triple" w:sz="4" w:space="0" w:color="auto"/>
+            </w:tcBorders>
+            <w:vAlign w:val="center"/>
+          </w:tcPr>
+          <w:p>
+            <w:pPr>
+              <w:jc w:val="center"/>
+              <w:rPr>
+                <w:rFonts w:ascii="Courier New" w:hAnsi="Courier New" w:cs="Courier New"/>
+              </w:rPr>
+            </w:pPr>
+            <w:r>
+              <w:rPr>
+                <w:rFonts w:ascii="Calibri" w:hAnsi="Calibri" w:cs="Calibri"/>
+                <w:color w:val="000000"/>
+              </w:rPr>
+              <w:t>342</w:t>
+            </w:r>
+          </w:p>
+        </w:tc>
+        <w:tc>
+          <w:tcPr>
+            <w:tcW w:w="1332" w:type="dxa"/>
+            <w:tcBorders>
+              <w:bottom w:val="triple" w:sz="4" w:space="0" w:color="auto"/>
+            </w:tcBorders>
+            <w:vAlign w:val="center"/>
+          </w:tcPr>
+          <w:p>
+            <w:pPr>
+              <w:jc w:val="center"/>
+              <w:rPr>
+                <w:rFonts w:ascii="Courier New" w:hAnsi="Courier New" w:cs="Courier New"/>
+              </w:rPr>
+            </w:pPr>
+            <w:r>
+              <w:rPr>
+                <w:rFonts w:ascii="Calibri" w:hAnsi="Calibri" w:cs="Calibri"/>
+                <w:color w:val="000000"/>
+              </w:rPr>
+              <w:t>309</w:t>
             </w:r>
           </w:p>
         </w:tc>
@@ -3400,19 +3682,21 @@
             <w:tcBorders>
               <w:bottom w:val="triple" w:sz="4" w:space="0" w:color="auto"/>
             </w:tcBorders>
+            <w:vAlign w:val="center"/>
           </w:tcPr>
           <w:p>
             <w:pPr>
-              <w:jc w:val="both"/>
+              <w:jc w:val="center"/>
               <w:rPr>
                 <w:rFonts w:ascii="Courier New" w:hAnsi="Courier New" w:cs="Courier New"/>
               </w:rPr>
             </w:pPr>
             <w:r>
               <w:rPr>
-                <w:rFonts w:ascii="Courier New" w:hAnsi="Courier New" w:cs="Courier New"/>
+                <w:rFonts w:ascii="Calibri" w:hAnsi="Calibri" w:cs="Calibri"/>
+                <w:color w:val="000000"/>
               </w:rPr>
-              <w:t>0.34</w:t>
+              <w:t>283</w:t>
             </w:r>
           </w:p>
         </w:tc>
@@ -3422,41 +3706,21 @@
             <w:tcBorders>
               <w:bottom w:val="triple" w:sz="4" w:space="0" w:color="auto"/>
             </w:tcBorders>
+            <w:vAlign w:val="center"/>
           </w:tcPr>
           <w:p>
             <w:pPr>
-              <w:jc w:val="both"/>
+              <w:jc w:val="center"/>
               <w:rPr>
                 <w:rFonts w:ascii="Courier New" w:hAnsi="Courier New" w:cs="Courier New"/>
               </w:rPr>
             </w:pPr>
             <w:r>
               <w:rPr>
-                <w:rFonts w:ascii="Courier New" w:hAnsi="Courier New" w:cs="Courier New"/>
+                <w:rFonts w:ascii="Calibri" w:hAnsi="Calibri" w:cs="Calibri"/>
+                <w:color w:val="000000"/>
               </w:rPr>
-              <w:t>0.31</w:t>
-            </w:r>
-          </w:p>
-        </w:tc>
-        <w:tc>
-          <w:tcPr>
-            <w:tcW w:w="1331" w:type="dxa"/>
-            <w:tcBorders>
-              <w:bottom w:val="triple" w:sz="4" w:space="0" w:color="auto"/>
-            </w:tcBorders>
-          </w:tcPr>
-          <w:p>
-            <w:pPr>
-              <w:jc w:val="both"/>
-              <w:rPr>
-                <w:rFonts w:ascii="Courier New" w:hAnsi="Courier New" w:cs="Courier New"/>
-              </w:rPr>
-            </w:pPr>
-            <w:r>
-              <w:rPr>
-                <w:rFonts w:ascii="Courier New" w:hAnsi="Courier New" w:cs="Courier New"/>
-              </w:rPr>
-              <w:t>0.28</w:t>
+              <w:t>309</w:t>
             </w:r>
           </w:p>
         </w:tc>
@@ -3466,41 +3730,21 @@
             <w:tcBorders>
               <w:bottom w:val="triple" w:sz="4" w:space="0" w:color="auto"/>
             </w:tcBorders>
+            <w:vAlign w:val="center"/>
           </w:tcPr>
           <w:p>
             <w:pPr>
-              <w:jc w:val="both"/>
+              <w:jc w:val="center"/>
               <w:rPr>
                 <w:rFonts w:ascii="Courier New" w:hAnsi="Courier New" w:cs="Courier New"/>
               </w:rPr>
             </w:pPr>
             <w:r>
               <w:rPr>
-                <w:rFonts w:ascii="Courier New" w:hAnsi="Courier New" w:cs="Courier New"/>
+                <w:rFonts w:ascii="Calibri" w:hAnsi="Calibri" w:cs="Calibri"/>
+                <w:color w:val="000000"/>
               </w:rPr>
-              <w:t>0.31</w:t>
-            </w:r>
-          </w:p>
-        </w:tc>
-        <w:tc>
-          <w:tcPr>
-            <w:tcW w:w="1332" w:type="dxa"/>
-            <w:tcBorders>
-              <w:bottom w:val="triple" w:sz="4" w:space="0" w:color="auto"/>
-            </w:tcBorders>
-          </w:tcPr>
-          <w:p>
-            <w:pPr>
-              <w:jc w:val="both"/>
-              <w:rPr>
-                <w:rFonts w:ascii="Courier New" w:hAnsi="Courier New" w:cs="Courier New"/>
-              </w:rPr>
-            </w:pPr>
-            <w:r>
-              <w:rPr>
-                <w:rFonts w:ascii="Courier New" w:hAnsi="Courier New" w:cs="Courier New"/>
-              </w:rPr>
-              <w:t>0.31</w:t>
+              <w:t>309</w:t>
             </w:r>
           </w:p>
         </w:tc>
@@ -3532,19 +3776,7 @@
               <w:jc w:val="both"/>
             </w:pPr>
             <w:r>
-              <w:t>(</w:t>
-            </w:r>
-            <w:r>
-              <w:t>@</w:t>
-            </w:r>
-            <w:r>
-              <w:t xml:space="preserve"> 1.75</w:t>
-            </w:r>
-            <w:r>
-              <w:t>k</w:t>
-            </w:r>
-            <w:r>
-              <w:t>Hz)</w:t>
+              <w:t>(@ 1.75kHz)</w:t>
             </w:r>
           </w:p>
         </w:tc>
@@ -3554,19 +3786,21 @@
             <w:tcBorders>
               <w:top w:val="triple" w:sz="4" w:space="0" w:color="auto"/>
             </w:tcBorders>
+            <w:vAlign w:val="center"/>
           </w:tcPr>
           <w:p>
             <w:pPr>
-              <w:jc w:val="both"/>
+              <w:jc w:val="center"/>
               <w:rPr>
                 <w:rFonts w:ascii="Courier New" w:hAnsi="Courier New" w:cs="Courier New"/>
               </w:rPr>
             </w:pPr>
             <w:r>
               <w:rPr>
-                <w:rFonts w:ascii="Courier New" w:hAnsi="Courier New" w:cs="Courier New"/>
+                <w:rFonts w:ascii="Calibri" w:hAnsi="Calibri" w:cs="Calibri"/>
+                <w:color w:val="000000"/>
               </w:rPr>
-              <w:t>0.54</w:t>
+              <w:t>540</w:t>
             </w:r>
           </w:p>
         </w:tc>
@@ -3576,19 +3810,21 @@
             <w:tcBorders>
               <w:top w:val="triple" w:sz="4" w:space="0" w:color="auto"/>
             </w:tcBorders>
+            <w:vAlign w:val="center"/>
           </w:tcPr>
           <w:p>
             <w:pPr>
-              <w:jc w:val="both"/>
+              <w:jc w:val="center"/>
               <w:rPr>
                 <w:rFonts w:ascii="Courier New" w:hAnsi="Courier New" w:cs="Courier New"/>
               </w:rPr>
             </w:pPr>
             <w:r>
               <w:rPr>
-                <w:rFonts w:ascii="Courier New" w:hAnsi="Courier New" w:cs="Courier New"/>
+                <w:rFonts w:ascii="Calibri" w:hAnsi="Calibri" w:cs="Calibri"/>
+                <w:color w:val="000000"/>
               </w:rPr>
-              <w:t>0.32</w:t>
+              <w:t>319</w:t>
             </w:r>
           </w:p>
         </w:tc>
@@ -3598,19 +3834,21 @@
             <w:tcBorders>
               <w:top w:val="triple" w:sz="4" w:space="0" w:color="auto"/>
             </w:tcBorders>
+            <w:vAlign w:val="center"/>
           </w:tcPr>
           <w:p>
             <w:pPr>
-              <w:jc w:val="both"/>
+              <w:jc w:val="center"/>
               <w:rPr>
                 <w:rFonts w:ascii="Courier New" w:hAnsi="Courier New" w:cs="Courier New"/>
               </w:rPr>
             </w:pPr>
             <w:r>
               <w:rPr>
-                <w:rFonts w:ascii="Courier New" w:hAnsi="Courier New" w:cs="Courier New"/>
+                <w:rFonts w:ascii="Calibri" w:hAnsi="Calibri" w:cs="Calibri"/>
+                <w:color w:val="000000"/>
               </w:rPr>
-              <w:t>0.30</w:t>
+              <w:t>299</w:t>
             </w:r>
           </w:p>
         </w:tc>
@@ -3620,19 +3858,21 @@
             <w:tcBorders>
               <w:top w:val="triple" w:sz="4" w:space="0" w:color="auto"/>
             </w:tcBorders>
+            <w:vAlign w:val="center"/>
           </w:tcPr>
           <w:p>
             <w:pPr>
-              <w:jc w:val="both"/>
+              <w:jc w:val="center"/>
               <w:rPr>
                 <w:rFonts w:ascii="Courier New" w:hAnsi="Courier New" w:cs="Courier New"/>
               </w:rPr>
             </w:pPr>
             <w:r>
               <w:rPr>
-                <w:rFonts w:ascii="Courier New" w:hAnsi="Courier New" w:cs="Courier New"/>
+                <w:rFonts w:ascii="Calibri" w:hAnsi="Calibri" w:cs="Calibri"/>
+                <w:color w:val="000000"/>
               </w:rPr>
-              <w:t>0.32</w:t>
+              <w:t>317</w:t>
             </w:r>
           </w:p>
         </w:tc>
@@ -3642,19 +3882,21 @@
             <w:tcBorders>
               <w:top w:val="triple" w:sz="4" w:space="0" w:color="auto"/>
             </w:tcBorders>
+            <w:vAlign w:val="center"/>
           </w:tcPr>
           <w:p>
             <w:pPr>
-              <w:jc w:val="both"/>
+              <w:jc w:val="center"/>
               <w:rPr>
                 <w:rFonts w:ascii="Courier New" w:hAnsi="Courier New" w:cs="Courier New"/>
               </w:rPr>
             </w:pPr>
             <w:r>
               <w:rPr>
-                <w:rFonts w:ascii="Courier New" w:hAnsi="Courier New" w:cs="Courier New"/>
+                <w:rFonts w:ascii="Calibri" w:hAnsi="Calibri" w:cs="Calibri"/>
+                <w:color w:val="000000"/>
               </w:rPr>
-              <w:t>0.23</w:t>
+              <w:t>232</w:t>
             </w:r>
           </w:p>
         </w:tc>
@@ -3666,7 +3908,10 @@
         <w:jc w:val="both"/>
       </w:pPr>
       <w:r>
-        <w:t>Note: all measurements are expressed in seconds</w:t>
+        <w:t xml:space="preserve">Note: all measurements are expressed in </w:t>
+      </w:r>
+      <w:r>
+        <w:t>milliseconds</w:t>
       </w:r>
     </w:p>
     <w:p>
@@ -3686,6 +3931,8 @@
       <w:r>
         <w:t xml:space="preserve">Assuming same weights for </w:t>
       </w:r>
+      <w:proofErr w:type="spellStart"/>
+      <w:proofErr w:type="gramStart"/>
       <w:r>
         <w:rPr>
           <w:i/>
@@ -3693,9 +3940,12 @@
         </w:rPr>
         <w:t>testio.s</w:t>
       </w:r>
+      <w:proofErr w:type="spellEnd"/>
+      <w:proofErr w:type="gramEnd"/>
       <w:r>
         <w:t xml:space="preserve">, </w:t>
       </w:r>
+      <w:proofErr w:type="spellStart"/>
       <w:r>
         <w:rPr>
           <w:i/>
@@ -3703,9 +3953,11 @@
         </w:rPr>
         <w:t>mult.s</w:t>
       </w:r>
+      <w:proofErr w:type="spellEnd"/>
       <w:r>
         <w:t xml:space="preserve">, </w:t>
       </w:r>
+      <w:proofErr w:type="spellStart"/>
       <w:r>
         <w:rPr>
           <w:i/>
@@ -3713,6 +3965,7 @@
         </w:rPr>
         <w:t>series.s</w:t>
       </w:r>
+      <w:proofErr w:type="spellEnd"/>
       <w:r>
         <w:t xml:space="preserve"> at point 3)</w:t>
       </w:r>
@@ -3723,11 +3976,10 @@
         <w:jc w:val="both"/>
       </w:pPr>
       <w:r>
-        <w:t xml:space="preserve">Assuming </w:t>
-      </w:r>
-      <w:r>
-        <w:t xml:space="preserve">same weights for </w:t>
-      </w:r>
+        <w:t xml:space="preserve">Assuming same weights for </w:t>
+      </w:r>
+      <w:proofErr w:type="spellStart"/>
+      <w:proofErr w:type="gramStart"/>
       <w:r>
         <w:rPr>
           <w:i/>
@@ -3735,9 +3987,12 @@
         </w:rPr>
         <w:t>testio.s</w:t>
       </w:r>
+      <w:proofErr w:type="spellEnd"/>
+      <w:proofErr w:type="gramEnd"/>
       <w:r>
         <w:t xml:space="preserve">, </w:t>
       </w:r>
+      <w:proofErr w:type="spellStart"/>
       <w:r>
         <w:rPr>
           <w:i/>
@@ -3745,6 +4000,7 @@
         </w:rPr>
         <w:t>mult.s</w:t>
       </w:r>
+      <w:proofErr w:type="spellEnd"/>
       <w:r>
         <w:t xml:space="preserve">, </w:t>
       </w:r>
@@ -4189,8 +4445,18 @@
           <w:szCs w:val="18"/>
           <w:u w:val="single"/>
         </w:rPr>
-        <w:t>The following assembler directives are supported</w:t>
-      </w:r>
+        <w:t xml:space="preserve">The following assembler directives are </w:t>
+      </w:r>
+      <w:proofErr w:type="gramStart"/>
+      <w:r>
+        <w:rPr>
+          <w:sz w:val="18"/>
+          <w:szCs w:val="18"/>
+          <w:u w:val="single"/>
+        </w:rPr>
+        <w:t>supported</w:t>
+      </w:r>
+      <w:proofErr w:type="gramEnd"/>
     </w:p>
     <w:p>
       <w:pPr>
@@ -4208,6 +4474,7 @@
         </w:rPr>
         <w:t>.data</w:t>
       </w:r>
+      <w:proofErr w:type="gramStart"/>
       <w:r>
         <w:rPr>
           <w:sz w:val="18"/>
@@ -4221,7 +4488,15 @@
           <w:sz w:val="18"/>
           <w:szCs w:val="18"/>
         </w:rPr>
-        <w:t>- start of data segment</w:t>
+        <w:t>-</w:t>
+      </w:r>
+      <w:proofErr w:type="gramEnd"/>
+      <w:r>
+        <w:rPr>
+          <w:sz w:val="18"/>
+          <w:szCs w:val="18"/>
+        </w:rPr>
+        <w:t xml:space="preserve"> start of data segment</w:t>
       </w:r>
     </w:p>
     <w:p>
@@ -4238,8 +4513,17 @@
           <w:sz w:val="18"/>
           <w:szCs w:val="18"/>
         </w:rPr>
-        <w:t>.text   - start of code segment</w:t>
-      </w:r>
+        <w:t xml:space="preserve">.text   - start of code </w:t>
+      </w:r>
+      <w:proofErr w:type="gramStart"/>
+      <w:r>
+        <w:rPr>
+          <w:sz w:val="18"/>
+          <w:szCs w:val="18"/>
+        </w:rPr>
+        <w:t>segment</w:t>
+      </w:r>
+      <w:proofErr w:type="gramEnd"/>
     </w:p>
     <w:p>
       <w:pPr>
@@ -4250,12 +4534,21 @@
           <w:szCs w:val="18"/>
         </w:rPr>
       </w:pPr>
-      <w:r>
-        <w:rPr>
-          <w:sz w:val="18"/>
-          <w:szCs w:val="18"/>
-        </w:rPr>
-        <w:t xml:space="preserve">.code - start of code segment (same as .text)  </w:t>
+      <w:proofErr w:type="gramStart"/>
+      <w:r>
+        <w:rPr>
+          <w:sz w:val="18"/>
+          <w:szCs w:val="18"/>
+        </w:rPr>
+        <w:t>.code</w:t>
+      </w:r>
+      <w:proofErr w:type="gramEnd"/>
+      <w:r>
+        <w:rPr>
+          <w:sz w:val="18"/>
+          <w:szCs w:val="18"/>
+        </w:rPr>
+        <w:t xml:space="preserve"> - start of code segment (same as .text)  </w:t>
       </w:r>
     </w:p>
     <w:p>
@@ -4272,7 +4565,23 @@
           <w:sz w:val="18"/>
           <w:szCs w:val="18"/>
         </w:rPr>
-        <w:t>.org    &lt;n&gt;  - start address</w:t>
+        <w:t>.org    &lt;n</w:t>
+      </w:r>
+      <w:proofErr w:type="gramStart"/>
+      <w:r>
+        <w:rPr>
+          <w:sz w:val="18"/>
+          <w:szCs w:val="18"/>
+        </w:rPr>
+        <w:t>&gt;  -</w:t>
+      </w:r>
+      <w:proofErr w:type="gramEnd"/>
+      <w:r>
+        <w:rPr>
+          <w:sz w:val="18"/>
+          <w:szCs w:val="18"/>
+        </w:rPr>
+        <w:t xml:space="preserve"> start address</w:t>
       </w:r>
     </w:p>
     <w:p>
@@ -4284,12 +4593,37 @@
           <w:szCs w:val="18"/>
         </w:rPr>
       </w:pPr>
-      <w:r>
-        <w:rPr>
-          <w:sz w:val="18"/>
-          <w:szCs w:val="18"/>
-        </w:rPr>
-        <w:t>.space  &lt;n&gt; - leave n empty bytes</w:t>
+      <w:proofErr w:type="gramStart"/>
+      <w:r>
+        <w:rPr>
+          <w:sz w:val="18"/>
+          <w:szCs w:val="18"/>
+        </w:rPr>
+        <w:t>.space</w:t>
+      </w:r>
+      <w:proofErr w:type="gramEnd"/>
+      <w:r>
+        <w:rPr>
+          <w:sz w:val="18"/>
+          <w:szCs w:val="18"/>
+        </w:rPr>
+        <w:t xml:space="preserve">  &lt;n&gt; - leave </w:t>
+      </w:r>
+      <w:proofErr w:type="spellStart"/>
+      <w:r>
+        <w:rPr>
+          <w:sz w:val="18"/>
+          <w:szCs w:val="18"/>
+        </w:rPr>
+        <w:t>n</w:t>
+      </w:r>
+      <w:proofErr w:type="spellEnd"/>
+      <w:r>
+        <w:rPr>
+          <w:sz w:val="18"/>
+          <w:szCs w:val="18"/>
+        </w:rPr>
+        <w:t xml:space="preserve"> empty bytes</w:t>
       </w:r>
     </w:p>
     <w:p>
@@ -4301,12 +4635,30 @@
           <w:szCs w:val="18"/>
         </w:rPr>
       </w:pPr>
-      <w:r>
-        <w:rPr>
-          <w:sz w:val="18"/>
-          <w:szCs w:val="18"/>
-        </w:rPr>
-        <w:t>.asciiz &lt;s&gt;</w:t>
+      <w:proofErr w:type="gramStart"/>
+      <w:r>
+        <w:rPr>
+          <w:sz w:val="18"/>
+          <w:szCs w:val="18"/>
+        </w:rPr>
+        <w:t>.</w:t>
+      </w:r>
+      <w:proofErr w:type="spellStart"/>
+      <w:r>
+        <w:rPr>
+          <w:sz w:val="18"/>
+          <w:szCs w:val="18"/>
+        </w:rPr>
+        <w:t>asciiz</w:t>
+      </w:r>
+      <w:proofErr w:type="spellEnd"/>
+      <w:proofErr w:type="gramEnd"/>
+      <w:r>
+        <w:rPr>
+          <w:sz w:val="18"/>
+          <w:szCs w:val="18"/>
+        </w:rPr>
+        <w:t xml:space="preserve"> &lt;s&gt;</w:t>
       </w:r>
       <w:r>
         <w:rPr>
@@ -4332,12 +4684,21 @@
           <w:szCs w:val="18"/>
         </w:rPr>
       </w:pPr>
-      <w:r>
-        <w:rPr>
-          <w:sz w:val="18"/>
-          <w:szCs w:val="18"/>
-        </w:rPr>
-        <w:t>.ascii  &lt;s&gt;  - enter ascii string</w:t>
+      <w:proofErr w:type="gramStart"/>
+      <w:r>
+        <w:rPr>
+          <w:sz w:val="18"/>
+          <w:szCs w:val="18"/>
+        </w:rPr>
+        <w:t>.ascii</w:t>
+      </w:r>
+      <w:proofErr w:type="gramEnd"/>
+      <w:r>
+        <w:rPr>
+          <w:sz w:val="18"/>
+          <w:szCs w:val="18"/>
+        </w:rPr>
+        <w:t xml:space="preserve">  &lt;s&gt;  - enter ascii string</w:t>
       </w:r>
     </w:p>
     <w:p>
@@ -4349,12 +4710,21 @@
           <w:szCs w:val="18"/>
         </w:rPr>
       </w:pPr>
-      <w:r>
-        <w:rPr>
-          <w:sz w:val="18"/>
-          <w:szCs w:val="18"/>
-        </w:rPr>
-        <w:t>.align  &lt;n&gt; - align to n-byte boundary</w:t>
+      <w:proofErr w:type="gramStart"/>
+      <w:r>
+        <w:rPr>
+          <w:sz w:val="18"/>
+          <w:szCs w:val="18"/>
+        </w:rPr>
+        <w:t>.align</w:t>
+      </w:r>
+      <w:proofErr w:type="gramEnd"/>
+      <w:r>
+        <w:rPr>
+          <w:sz w:val="18"/>
+          <w:szCs w:val="18"/>
+        </w:rPr>
+        <w:t xml:space="preserve">  &lt;n&gt; - align to n-byte boundary</w:t>
       </w:r>
     </w:p>
     <w:p>
@@ -4366,12 +4736,21 @@
           <w:szCs w:val="18"/>
         </w:rPr>
       </w:pPr>
-      <w:r>
-        <w:rPr>
-          <w:sz w:val="18"/>
-          <w:szCs w:val="18"/>
-        </w:rPr>
-        <w:t>.word   &lt;n1&gt;,&lt;n2&gt;.. - enters word(s) of data (64-bits)</w:t>
+      <w:proofErr w:type="gramStart"/>
+      <w:r>
+        <w:rPr>
+          <w:sz w:val="18"/>
+          <w:szCs w:val="18"/>
+        </w:rPr>
+        <w:t>.word</w:t>
+      </w:r>
+      <w:proofErr w:type="gramEnd"/>
+      <w:r>
+        <w:rPr>
+          <w:sz w:val="18"/>
+          <w:szCs w:val="18"/>
+        </w:rPr>
+        <w:t xml:space="preserve">   &lt;n1&gt;,&lt;n2&gt;.. - enters word(s) of data (64-bits)</w:t>
       </w:r>
     </w:p>
     <w:p>
@@ -4383,12 +4762,21 @@
           <w:szCs w:val="18"/>
         </w:rPr>
       </w:pPr>
-      <w:r>
-        <w:rPr>
-          <w:sz w:val="18"/>
-          <w:szCs w:val="18"/>
-        </w:rPr>
-        <w:t>.byte   &lt;n1&gt;,&lt;n2&gt;..  - enter bytes</w:t>
+      <w:proofErr w:type="gramStart"/>
+      <w:r>
+        <w:rPr>
+          <w:sz w:val="18"/>
+          <w:szCs w:val="18"/>
+        </w:rPr>
+        <w:t>.byte</w:t>
+      </w:r>
+      <w:proofErr w:type="gramEnd"/>
+      <w:r>
+        <w:rPr>
+          <w:sz w:val="18"/>
+          <w:szCs w:val="18"/>
+        </w:rPr>
+        <w:t xml:space="preserve">   &lt;n1&gt;,&lt;n2&gt;..  - enter bytes</w:t>
       </w:r>
     </w:p>
     <w:p>
@@ -4400,12 +4788,37 @@
           <w:szCs w:val="18"/>
         </w:rPr>
       </w:pPr>
-      <w:r>
-        <w:rPr>
-          <w:sz w:val="18"/>
-          <w:szCs w:val="18"/>
-        </w:rPr>
-        <w:t>.word32 &lt;n1&gt;,&lt;n2&gt;.. - enters 32 bit number(s)</w:t>
+      <w:proofErr w:type="gramStart"/>
+      <w:r>
+        <w:rPr>
+          <w:sz w:val="18"/>
+          <w:szCs w:val="18"/>
+        </w:rPr>
+        <w:t>.word</w:t>
+      </w:r>
+      <w:proofErr w:type="gramEnd"/>
+      <w:r>
+        <w:rPr>
+          <w:sz w:val="18"/>
+          <w:szCs w:val="18"/>
+        </w:rPr>
+        <w:t xml:space="preserve">32 &lt;n1&gt;,&lt;n2&gt;.. - enters </w:t>
+      </w:r>
+      <w:proofErr w:type="gramStart"/>
+      <w:r>
+        <w:rPr>
+          <w:sz w:val="18"/>
+          <w:szCs w:val="18"/>
+        </w:rPr>
+        <w:t>32 bit</w:t>
+      </w:r>
+      <w:proofErr w:type="gramEnd"/>
+      <w:r>
+        <w:rPr>
+          <w:sz w:val="18"/>
+          <w:szCs w:val="18"/>
+        </w:rPr>
+        <w:t xml:space="preserve"> number(s)</w:t>
       </w:r>
     </w:p>
     <w:p>
@@ -4417,12 +4830,37 @@
           <w:szCs w:val="18"/>
         </w:rPr>
       </w:pPr>
-      <w:r>
-        <w:rPr>
-          <w:sz w:val="18"/>
-          <w:szCs w:val="18"/>
-        </w:rPr>
-        <w:t>.word16 &lt;n1&gt;,&lt;n2&gt;.. - enters 16 bit number(s)</w:t>
+      <w:proofErr w:type="gramStart"/>
+      <w:r>
+        <w:rPr>
+          <w:sz w:val="18"/>
+          <w:szCs w:val="18"/>
+        </w:rPr>
+        <w:t>.word</w:t>
+      </w:r>
+      <w:proofErr w:type="gramEnd"/>
+      <w:r>
+        <w:rPr>
+          <w:sz w:val="18"/>
+          <w:szCs w:val="18"/>
+        </w:rPr>
+        <w:t xml:space="preserve">16 &lt;n1&gt;,&lt;n2&gt;.. - enters </w:t>
+      </w:r>
+      <w:proofErr w:type="gramStart"/>
+      <w:r>
+        <w:rPr>
+          <w:sz w:val="18"/>
+          <w:szCs w:val="18"/>
+        </w:rPr>
+        <w:t>16 bit</w:t>
+      </w:r>
+      <w:proofErr w:type="gramEnd"/>
+      <w:r>
+        <w:rPr>
+          <w:sz w:val="18"/>
+          <w:szCs w:val="18"/>
+        </w:rPr>
+        <w:t xml:space="preserve"> number(s)</w:t>
       </w:r>
     </w:p>
     <w:p>
@@ -4434,12 +4872,21 @@
           <w:szCs w:val="18"/>
         </w:rPr>
       </w:pPr>
-      <w:r>
-        <w:rPr>
-          <w:sz w:val="18"/>
-          <w:szCs w:val="18"/>
-        </w:rPr>
-        <w:t>.double &lt;n1&gt;,&lt;n2&gt;.. - enters floating-point number(s)</w:t>
+      <w:proofErr w:type="gramStart"/>
+      <w:r>
+        <w:rPr>
+          <w:sz w:val="18"/>
+          <w:szCs w:val="18"/>
+        </w:rPr>
+        <w:t>.double</w:t>
+      </w:r>
+      <w:proofErr w:type="gramEnd"/>
+      <w:r>
+        <w:rPr>
+          <w:sz w:val="18"/>
+          <w:szCs w:val="18"/>
+        </w:rPr>
+        <w:t xml:space="preserve"> &lt;n1&gt;,&lt;n2&gt;.. - enters floating-point number(s)</w:t>
       </w:r>
     </w:p>
     <w:p>
@@ -4466,7 +4913,23 @@
           <w:sz w:val="18"/>
           <w:szCs w:val="18"/>
         </w:rPr>
-        <w:t>where &lt;n&gt; denotes a number like 24, &lt;s&gt; denotes a string like "fred", and</w:t>
+        <w:t>where &lt;n&gt; denotes a number like 24, &lt;s&gt; denotes a string like "</w:t>
+      </w:r>
+      <w:proofErr w:type="spellStart"/>
+      <w:r>
+        <w:rPr>
+          <w:sz w:val="18"/>
+          <w:szCs w:val="18"/>
+        </w:rPr>
+        <w:t>fred</w:t>
+      </w:r>
+      <w:proofErr w:type="spellEnd"/>
+      <w:r>
+        <w:rPr>
+          <w:sz w:val="18"/>
+          <w:szCs w:val="18"/>
+        </w:rPr>
+        <w:t>", and</w:t>
       </w:r>
     </w:p>
     <w:p>
@@ -4483,7 +4946,39 @@
           <w:sz w:val="18"/>
           <w:szCs w:val="18"/>
         </w:rPr>
-        <w:t xml:space="preserve">&lt;n1&gt;,&lt;n2&gt;.. denotes numbers seperated by commas. </w:t>
+        <w:t>&lt;n1</w:t>
+      </w:r>
+      <w:proofErr w:type="gramStart"/>
+      <w:r>
+        <w:rPr>
+          <w:sz w:val="18"/>
+          <w:szCs w:val="18"/>
+        </w:rPr>
+        <w:t>&gt;,&lt;</w:t>
+      </w:r>
+      <w:proofErr w:type="gramEnd"/>
+      <w:r>
+        <w:rPr>
+          <w:sz w:val="18"/>
+          <w:szCs w:val="18"/>
+        </w:rPr>
+        <w:t xml:space="preserve">n2&gt;.. denotes numbers </w:t>
+      </w:r>
+      <w:proofErr w:type="spellStart"/>
+      <w:r>
+        <w:rPr>
+          <w:sz w:val="18"/>
+          <w:szCs w:val="18"/>
+        </w:rPr>
+        <w:t>seperated</w:t>
+      </w:r>
+      <w:proofErr w:type="spellEnd"/>
+      <w:r>
+        <w:rPr>
+          <w:sz w:val="18"/>
+          <w:szCs w:val="18"/>
+        </w:rPr>
+        <w:t xml:space="preserve"> by commas. </w:t>
       </w:r>
     </w:p>
     <w:p>
@@ -4513,8 +5008,18 @@
           <w:szCs w:val="18"/>
           <w:u w:val="single"/>
         </w:rPr>
-        <w:t>The following instructions are supported</w:t>
-      </w:r>
+        <w:t xml:space="preserve">The following instructions are </w:t>
+      </w:r>
+      <w:proofErr w:type="gramStart"/>
+      <w:r>
+        <w:rPr>
+          <w:sz w:val="18"/>
+          <w:szCs w:val="18"/>
+          <w:u w:val="single"/>
+        </w:rPr>
+        <w:t>supported</w:t>
+      </w:r>
+      <w:proofErr w:type="gramEnd"/>
     </w:p>
     <w:p>
       <w:pPr>
@@ -4525,12 +5030,21 @@
           <w:szCs w:val="18"/>
         </w:rPr>
       </w:pPr>
-      <w:r>
-        <w:rPr>
-          <w:sz w:val="18"/>
-          <w:szCs w:val="18"/>
-        </w:rPr>
-        <w:t>lb      - load byte</w:t>
+      <w:proofErr w:type="spellStart"/>
+      <w:r>
+        <w:rPr>
+          <w:sz w:val="18"/>
+          <w:szCs w:val="18"/>
+        </w:rPr>
+        <w:t>lb</w:t>
+      </w:r>
+      <w:proofErr w:type="spellEnd"/>
+      <w:r>
+        <w:rPr>
+          <w:sz w:val="18"/>
+          <w:szCs w:val="18"/>
+        </w:rPr>
+        <w:t xml:space="preserve">      - load byte</w:t>
       </w:r>
     </w:p>
     <w:p>
@@ -4542,12 +5056,21 @@
           <w:szCs w:val="18"/>
         </w:rPr>
       </w:pPr>
-      <w:r>
-        <w:rPr>
-          <w:sz w:val="18"/>
-          <w:szCs w:val="18"/>
-        </w:rPr>
-        <w:t>lbu     - load byte unsigned</w:t>
+      <w:proofErr w:type="spellStart"/>
+      <w:r>
+        <w:rPr>
+          <w:sz w:val="18"/>
+          <w:szCs w:val="18"/>
+        </w:rPr>
+        <w:t>lbu</w:t>
+      </w:r>
+      <w:proofErr w:type="spellEnd"/>
+      <w:r>
+        <w:rPr>
+          <w:sz w:val="18"/>
+          <w:szCs w:val="18"/>
+        </w:rPr>
+        <w:t xml:space="preserve">     - load byte unsigned</w:t>
       </w:r>
     </w:p>
     <w:p>
@@ -4576,12 +5099,21 @@
           <w:szCs w:val="18"/>
         </w:rPr>
       </w:pPr>
-      <w:r>
-        <w:rPr>
-          <w:sz w:val="18"/>
-          <w:szCs w:val="18"/>
-        </w:rPr>
-        <w:t>lh      - load 16-bit half-word</w:t>
+      <w:proofErr w:type="spellStart"/>
+      <w:r>
+        <w:rPr>
+          <w:sz w:val="18"/>
+          <w:szCs w:val="18"/>
+        </w:rPr>
+        <w:t>lh</w:t>
+      </w:r>
+      <w:proofErr w:type="spellEnd"/>
+      <w:r>
+        <w:rPr>
+          <w:sz w:val="18"/>
+          <w:szCs w:val="18"/>
+        </w:rPr>
+        <w:t xml:space="preserve">      - load 16-bit half-word</w:t>
       </w:r>
     </w:p>
     <w:p>
@@ -4593,12 +5125,21 @@
           <w:szCs w:val="18"/>
         </w:rPr>
       </w:pPr>
-      <w:r>
-        <w:rPr>
-          <w:sz w:val="18"/>
-          <w:szCs w:val="18"/>
-        </w:rPr>
-        <w:t>lhu     - load 16-bit half word unsigned</w:t>
+      <w:proofErr w:type="spellStart"/>
+      <w:r>
+        <w:rPr>
+          <w:sz w:val="18"/>
+          <w:szCs w:val="18"/>
+        </w:rPr>
+        <w:t>lhu</w:t>
+      </w:r>
+      <w:proofErr w:type="spellEnd"/>
+      <w:r>
+        <w:rPr>
+          <w:sz w:val="18"/>
+          <w:szCs w:val="18"/>
+        </w:rPr>
+        <w:t xml:space="preserve">     - load 16-bit half word unsigned</w:t>
       </w:r>
     </w:p>
     <w:p>
@@ -4610,12 +5151,21 @@
           <w:szCs w:val="18"/>
         </w:rPr>
       </w:pPr>
-      <w:r>
-        <w:rPr>
-          <w:sz w:val="18"/>
-          <w:szCs w:val="18"/>
-        </w:rPr>
-        <w:t>sh      - store 16-bit half-word</w:t>
+      <w:proofErr w:type="spellStart"/>
+      <w:r>
+        <w:rPr>
+          <w:sz w:val="18"/>
+          <w:szCs w:val="18"/>
+        </w:rPr>
+        <w:t>sh</w:t>
+      </w:r>
+      <w:proofErr w:type="spellEnd"/>
+      <w:r>
+        <w:rPr>
+          <w:sz w:val="18"/>
+          <w:szCs w:val="18"/>
+        </w:rPr>
+        <w:t xml:space="preserve">      - store 16-bit half-word</w:t>
       </w:r>
     </w:p>
     <w:p>
@@ -4627,12 +5177,21 @@
           <w:szCs w:val="18"/>
         </w:rPr>
       </w:pPr>
-      <w:r>
-        <w:rPr>
-          <w:sz w:val="18"/>
-          <w:szCs w:val="18"/>
-        </w:rPr>
-        <w:t>lw      - load 32-bit word</w:t>
+      <w:proofErr w:type="spellStart"/>
+      <w:r>
+        <w:rPr>
+          <w:sz w:val="18"/>
+          <w:szCs w:val="18"/>
+        </w:rPr>
+        <w:t>lw</w:t>
+      </w:r>
+      <w:proofErr w:type="spellEnd"/>
+      <w:r>
+        <w:rPr>
+          <w:sz w:val="18"/>
+          <w:szCs w:val="18"/>
+        </w:rPr>
+        <w:t xml:space="preserve">      - load 32-bit word</w:t>
       </w:r>
     </w:p>
     <w:p>
@@ -4644,12 +5203,21 @@
           <w:szCs w:val="18"/>
         </w:rPr>
       </w:pPr>
-      <w:r>
-        <w:rPr>
-          <w:sz w:val="18"/>
-          <w:szCs w:val="18"/>
-        </w:rPr>
-        <w:t>lwu     - load 32-bit word unsigned</w:t>
+      <w:proofErr w:type="spellStart"/>
+      <w:r>
+        <w:rPr>
+          <w:sz w:val="18"/>
+          <w:szCs w:val="18"/>
+        </w:rPr>
+        <w:t>lwu</w:t>
+      </w:r>
+      <w:proofErr w:type="spellEnd"/>
+      <w:r>
+        <w:rPr>
+          <w:sz w:val="18"/>
+          <w:szCs w:val="18"/>
+        </w:rPr>
+        <w:t xml:space="preserve">     - load 32-bit word unsigned</w:t>
       </w:r>
     </w:p>
     <w:p>
@@ -4661,12 +5229,21 @@
           <w:szCs w:val="18"/>
         </w:rPr>
       </w:pPr>
-      <w:r>
-        <w:rPr>
-          <w:sz w:val="18"/>
-          <w:szCs w:val="18"/>
-        </w:rPr>
-        <w:t>sw      - store 32-bit word</w:t>
+      <w:proofErr w:type="spellStart"/>
+      <w:r>
+        <w:rPr>
+          <w:sz w:val="18"/>
+          <w:szCs w:val="18"/>
+        </w:rPr>
+        <w:t>sw</w:t>
+      </w:r>
+      <w:proofErr w:type="spellEnd"/>
+      <w:r>
+        <w:rPr>
+          <w:sz w:val="18"/>
+          <w:szCs w:val="18"/>
+        </w:rPr>
+        <w:t xml:space="preserve">      - store 32-bit word</w:t>
       </w:r>
     </w:p>
     <w:p>
@@ -4678,12 +5255,21 @@
           <w:szCs w:val="18"/>
         </w:rPr>
       </w:pPr>
-      <w:r>
-        <w:rPr>
-          <w:sz w:val="18"/>
-          <w:szCs w:val="18"/>
-        </w:rPr>
-        <w:t>ld      - load 64-bit double-word</w:t>
+      <w:proofErr w:type="spellStart"/>
+      <w:r>
+        <w:rPr>
+          <w:sz w:val="18"/>
+          <w:szCs w:val="18"/>
+        </w:rPr>
+        <w:t>ld</w:t>
+      </w:r>
+      <w:proofErr w:type="spellEnd"/>
+      <w:r>
+        <w:rPr>
+          <w:sz w:val="18"/>
+          <w:szCs w:val="18"/>
+        </w:rPr>
+        <w:t xml:space="preserve">      - load 64-bit double-word</w:t>
       </w:r>
     </w:p>
     <w:p>
@@ -4695,12 +5281,21 @@
           <w:szCs w:val="18"/>
         </w:rPr>
       </w:pPr>
-      <w:r>
-        <w:rPr>
-          <w:sz w:val="18"/>
-          <w:szCs w:val="18"/>
-        </w:rPr>
-        <w:t>sd      - store 64-bit double-word</w:t>
+      <w:proofErr w:type="spellStart"/>
+      <w:r>
+        <w:rPr>
+          <w:sz w:val="18"/>
+          <w:szCs w:val="18"/>
+        </w:rPr>
+        <w:t>sd</w:t>
+      </w:r>
+      <w:proofErr w:type="spellEnd"/>
+      <w:r>
+        <w:rPr>
+          <w:sz w:val="18"/>
+          <w:szCs w:val="18"/>
+        </w:rPr>
+        <w:t xml:space="preserve">      - store 64-bit double-word</w:t>
       </w:r>
     </w:p>
     <w:p>
@@ -4712,12 +5307,21 @@
           <w:szCs w:val="18"/>
         </w:rPr>
       </w:pPr>
-      <w:r>
-        <w:rPr>
-          <w:sz w:val="18"/>
-          <w:szCs w:val="18"/>
-        </w:rPr>
-        <w:t>l.d     - load 64-bit floating-point</w:t>
+      <w:proofErr w:type="spellStart"/>
+      <w:r>
+        <w:rPr>
+          <w:sz w:val="18"/>
+          <w:szCs w:val="18"/>
+        </w:rPr>
+        <w:t>l.d</w:t>
+      </w:r>
+      <w:proofErr w:type="spellEnd"/>
+      <w:r>
+        <w:rPr>
+          <w:sz w:val="18"/>
+          <w:szCs w:val="18"/>
+        </w:rPr>
+        <w:t xml:space="preserve">     - load 64-bit floating-point</w:t>
       </w:r>
     </w:p>
     <w:p>
@@ -4729,12 +5333,21 @@
           <w:szCs w:val="18"/>
         </w:rPr>
       </w:pPr>
-      <w:r>
-        <w:rPr>
-          <w:sz w:val="18"/>
-          <w:szCs w:val="18"/>
-        </w:rPr>
-        <w:t>s.d     - store 64-bit floating-point</w:t>
+      <w:proofErr w:type="spellStart"/>
+      <w:r>
+        <w:rPr>
+          <w:sz w:val="18"/>
+          <w:szCs w:val="18"/>
+        </w:rPr>
+        <w:t>s.d</w:t>
+      </w:r>
+      <w:proofErr w:type="spellEnd"/>
+      <w:r>
+        <w:rPr>
+          <w:sz w:val="18"/>
+          <w:szCs w:val="18"/>
+        </w:rPr>
+        <w:t xml:space="preserve">     - store 64-bit floating-point</w:t>
       </w:r>
     </w:p>
     <w:p>
@@ -4751,8 +5364,17 @@
           <w:sz w:val="18"/>
           <w:szCs w:val="18"/>
         </w:rPr>
-        <w:t>halt    - stops the program</w:t>
-      </w:r>
+        <w:t xml:space="preserve">halt    - stops the </w:t>
+      </w:r>
+      <w:proofErr w:type="gramStart"/>
+      <w:r>
+        <w:rPr>
+          <w:sz w:val="18"/>
+          <w:szCs w:val="18"/>
+        </w:rPr>
+        <w:t>program</w:t>
+      </w:r>
+      <w:proofErr w:type="gramEnd"/>
     </w:p>
     <w:p>
       <w:pPr>
@@ -4773,13 +5395,31 @@
           <w:szCs w:val="18"/>
         </w:rPr>
       </w:pPr>
-      <w:r>
-        <w:rPr>
-          <w:sz w:val="18"/>
-          <w:szCs w:val="18"/>
-        </w:rPr>
-        <w:t>daddi   - add immediate</w:t>
-      </w:r>
+      <w:proofErr w:type="spellStart"/>
+      <w:r>
+        <w:rPr>
+          <w:sz w:val="18"/>
+          <w:szCs w:val="18"/>
+        </w:rPr>
+        <w:t>daddi</w:t>
+      </w:r>
+      <w:proofErr w:type="spellEnd"/>
+      <w:r>
+        <w:rPr>
+          <w:sz w:val="18"/>
+          <w:szCs w:val="18"/>
+        </w:rPr>
+        <w:t xml:space="preserve">   - add </w:t>
+      </w:r>
+      <w:proofErr w:type="gramStart"/>
+      <w:r>
+        <w:rPr>
+          <w:sz w:val="18"/>
+          <w:szCs w:val="18"/>
+        </w:rPr>
+        <w:t>immediate</w:t>
+      </w:r>
+      <w:proofErr w:type="gramEnd"/>
     </w:p>
     <w:p>
       <w:pPr>
@@ -4790,12 +5430,30 @@
           <w:szCs w:val="18"/>
         </w:rPr>
       </w:pPr>
-      <w:r>
-        <w:rPr>
-          <w:sz w:val="18"/>
-          <w:szCs w:val="18"/>
-        </w:rPr>
-        <w:t>daddui  - add immediate unsigned</w:t>
+      <w:proofErr w:type="spellStart"/>
+      <w:proofErr w:type="gramStart"/>
+      <w:r>
+        <w:rPr>
+          <w:sz w:val="18"/>
+          <w:szCs w:val="18"/>
+        </w:rPr>
+        <w:t>daddui</w:t>
+      </w:r>
+      <w:proofErr w:type="spellEnd"/>
+      <w:r>
+        <w:rPr>
+          <w:sz w:val="18"/>
+          <w:szCs w:val="18"/>
+        </w:rPr>
+        <w:t xml:space="preserve">  -</w:t>
+      </w:r>
+      <w:proofErr w:type="gramEnd"/>
+      <w:r>
+        <w:rPr>
+          <w:sz w:val="18"/>
+          <w:szCs w:val="18"/>
+        </w:rPr>
+        <w:t xml:space="preserve"> add immediate unsigned</w:t>
       </w:r>
     </w:p>
     <w:p>
@@ -4807,12 +5465,21 @@
           <w:szCs w:val="18"/>
         </w:rPr>
       </w:pPr>
-      <w:r>
-        <w:rPr>
-          <w:sz w:val="18"/>
-          <w:szCs w:val="18"/>
-        </w:rPr>
-        <w:t>andi    - logical and immediate</w:t>
+      <w:proofErr w:type="spellStart"/>
+      <w:r>
+        <w:rPr>
+          <w:sz w:val="18"/>
+          <w:szCs w:val="18"/>
+        </w:rPr>
+        <w:t>andi</w:t>
+      </w:r>
+      <w:proofErr w:type="spellEnd"/>
+      <w:r>
+        <w:rPr>
+          <w:sz w:val="18"/>
+          <w:szCs w:val="18"/>
+        </w:rPr>
+        <w:t xml:space="preserve">    - logical and immediate</w:t>
       </w:r>
     </w:p>
     <w:p>
@@ -4824,12 +5491,21 @@
           <w:szCs w:val="18"/>
         </w:rPr>
       </w:pPr>
-      <w:r>
-        <w:rPr>
-          <w:sz w:val="18"/>
-          <w:szCs w:val="18"/>
-        </w:rPr>
-        <w:t>ori     - logical or immediate</w:t>
+      <w:proofErr w:type="spellStart"/>
+      <w:r>
+        <w:rPr>
+          <w:sz w:val="18"/>
+          <w:szCs w:val="18"/>
+        </w:rPr>
+        <w:t>ori</w:t>
+      </w:r>
+      <w:proofErr w:type="spellEnd"/>
+      <w:r>
+        <w:rPr>
+          <w:sz w:val="18"/>
+          <w:szCs w:val="18"/>
+        </w:rPr>
+        <w:t xml:space="preserve">     - logical or immediate</w:t>
       </w:r>
     </w:p>
     <w:p>
@@ -4841,12 +5517,21 @@
           <w:szCs w:val="18"/>
         </w:rPr>
       </w:pPr>
-      <w:r>
-        <w:rPr>
-          <w:sz w:val="18"/>
-          <w:szCs w:val="18"/>
-        </w:rPr>
-        <w:t>xori    - exclusive or immediate</w:t>
+      <w:proofErr w:type="spellStart"/>
+      <w:r>
+        <w:rPr>
+          <w:sz w:val="18"/>
+          <w:szCs w:val="18"/>
+        </w:rPr>
+        <w:t>xori</w:t>
+      </w:r>
+      <w:proofErr w:type="spellEnd"/>
+      <w:r>
+        <w:rPr>
+          <w:sz w:val="18"/>
+          <w:szCs w:val="18"/>
+        </w:rPr>
+        <w:t xml:space="preserve">    - exclusive or immediate</w:t>
       </w:r>
     </w:p>
     <w:p>
@@ -4858,13 +5543,31 @@
           <w:szCs w:val="18"/>
         </w:rPr>
       </w:pPr>
-      <w:r>
-        <w:rPr>
-          <w:sz w:val="18"/>
-          <w:szCs w:val="18"/>
-        </w:rPr>
-        <w:t>lui     - load upper half of register immediate</w:t>
-      </w:r>
+      <w:proofErr w:type="spellStart"/>
+      <w:r>
+        <w:rPr>
+          <w:sz w:val="18"/>
+          <w:szCs w:val="18"/>
+        </w:rPr>
+        <w:t>lui</w:t>
+      </w:r>
+      <w:proofErr w:type="spellEnd"/>
+      <w:r>
+        <w:rPr>
+          <w:sz w:val="18"/>
+          <w:szCs w:val="18"/>
+        </w:rPr>
+        <w:t xml:space="preserve">     - load upper half of register </w:t>
+      </w:r>
+      <w:proofErr w:type="gramStart"/>
+      <w:r>
+        <w:rPr>
+          <w:sz w:val="18"/>
+          <w:szCs w:val="18"/>
+        </w:rPr>
+        <w:t>immediate</w:t>
+      </w:r>
+      <w:proofErr w:type="gramEnd"/>
     </w:p>
     <w:p>
       <w:pPr>
@@ -4875,13 +5578,31 @@
           <w:szCs w:val="18"/>
         </w:rPr>
       </w:pPr>
-      <w:r>
-        <w:rPr>
-          <w:sz w:val="18"/>
-          <w:szCs w:val="18"/>
-        </w:rPr>
-        <w:t>slti    - set if less than or equal immediate</w:t>
-      </w:r>
+      <w:proofErr w:type="spellStart"/>
+      <w:r>
+        <w:rPr>
+          <w:sz w:val="18"/>
+          <w:szCs w:val="18"/>
+        </w:rPr>
+        <w:t>slti</w:t>
+      </w:r>
+      <w:proofErr w:type="spellEnd"/>
+      <w:r>
+        <w:rPr>
+          <w:sz w:val="18"/>
+          <w:szCs w:val="18"/>
+        </w:rPr>
+        <w:t xml:space="preserve">    - set if less than or equal </w:t>
+      </w:r>
+      <w:proofErr w:type="gramStart"/>
+      <w:r>
+        <w:rPr>
+          <w:sz w:val="18"/>
+          <w:szCs w:val="18"/>
+        </w:rPr>
+        <w:t>immediate</w:t>
+      </w:r>
+      <w:proofErr w:type="gramEnd"/>
     </w:p>
     <w:p>
       <w:pPr>
@@ -4892,13 +5613,31 @@
           <w:szCs w:val="18"/>
         </w:rPr>
       </w:pPr>
-      <w:r>
-        <w:rPr>
-          <w:sz w:val="18"/>
-          <w:szCs w:val="18"/>
-        </w:rPr>
-        <w:t>sltiu   - set if less than or equal immediate unsigned</w:t>
-      </w:r>
+      <w:proofErr w:type="spellStart"/>
+      <w:r>
+        <w:rPr>
+          <w:sz w:val="18"/>
+          <w:szCs w:val="18"/>
+        </w:rPr>
+        <w:t>sltiu</w:t>
+      </w:r>
+      <w:proofErr w:type="spellEnd"/>
+      <w:r>
+        <w:rPr>
+          <w:sz w:val="18"/>
+          <w:szCs w:val="18"/>
+        </w:rPr>
+        <w:t xml:space="preserve">   - set if less than or equal immediate </w:t>
+      </w:r>
+      <w:proofErr w:type="gramStart"/>
+      <w:r>
+        <w:rPr>
+          <w:sz w:val="18"/>
+          <w:szCs w:val="18"/>
+        </w:rPr>
+        <w:t>unsigned</w:t>
+      </w:r>
+      <w:proofErr w:type="gramEnd"/>
     </w:p>
     <w:p>
       <w:pPr>
@@ -4919,13 +5658,31 @@
           <w:szCs w:val="18"/>
         </w:rPr>
       </w:pPr>
-      <w:r>
-        <w:rPr>
-          <w:sz w:val="18"/>
-          <w:szCs w:val="18"/>
-        </w:rPr>
-        <w:t>beq     - branch if pair of registers are equal</w:t>
-      </w:r>
+      <w:proofErr w:type="spellStart"/>
+      <w:r>
+        <w:rPr>
+          <w:sz w:val="18"/>
+          <w:szCs w:val="18"/>
+        </w:rPr>
+        <w:t>beq</w:t>
+      </w:r>
+      <w:proofErr w:type="spellEnd"/>
+      <w:r>
+        <w:rPr>
+          <w:sz w:val="18"/>
+          <w:szCs w:val="18"/>
+        </w:rPr>
+        <w:t xml:space="preserve">     - branch if pair of registers are </w:t>
+      </w:r>
+      <w:proofErr w:type="gramStart"/>
+      <w:r>
+        <w:rPr>
+          <w:sz w:val="18"/>
+          <w:szCs w:val="18"/>
+        </w:rPr>
+        <w:t>equal</w:t>
+      </w:r>
+      <w:proofErr w:type="gramEnd"/>
     </w:p>
     <w:p>
       <w:pPr>
@@ -4936,13 +5693,31 @@
           <w:szCs w:val="18"/>
         </w:rPr>
       </w:pPr>
-      <w:r>
-        <w:rPr>
-          <w:sz w:val="18"/>
-          <w:szCs w:val="18"/>
-        </w:rPr>
-        <w:t>bne     - branch if pair of registers are not equal</w:t>
-      </w:r>
+      <w:proofErr w:type="spellStart"/>
+      <w:r>
+        <w:rPr>
+          <w:sz w:val="18"/>
+          <w:szCs w:val="18"/>
+        </w:rPr>
+        <w:t>bne</w:t>
+      </w:r>
+      <w:proofErr w:type="spellEnd"/>
+      <w:r>
+        <w:rPr>
+          <w:sz w:val="18"/>
+          <w:szCs w:val="18"/>
+        </w:rPr>
+        <w:t xml:space="preserve">     - branch if pair of registers are not </w:t>
+      </w:r>
+      <w:proofErr w:type="gramStart"/>
+      <w:r>
+        <w:rPr>
+          <w:sz w:val="18"/>
+          <w:szCs w:val="18"/>
+        </w:rPr>
+        <w:t>equal</w:t>
+      </w:r>
+      <w:proofErr w:type="gramEnd"/>
     </w:p>
     <w:p>
       <w:pPr>
@@ -4953,13 +5728,31 @@
           <w:szCs w:val="18"/>
         </w:rPr>
       </w:pPr>
-      <w:r>
-        <w:rPr>
-          <w:sz w:val="18"/>
-          <w:szCs w:val="18"/>
-        </w:rPr>
-        <w:t>beqz    - branch if register is equal to zero</w:t>
-      </w:r>
+      <w:proofErr w:type="spellStart"/>
+      <w:r>
+        <w:rPr>
+          <w:sz w:val="18"/>
+          <w:szCs w:val="18"/>
+        </w:rPr>
+        <w:t>beqz</w:t>
+      </w:r>
+      <w:proofErr w:type="spellEnd"/>
+      <w:r>
+        <w:rPr>
+          <w:sz w:val="18"/>
+          <w:szCs w:val="18"/>
+        </w:rPr>
+        <w:t xml:space="preserve">    - branch if register is equal to </w:t>
+      </w:r>
+      <w:proofErr w:type="gramStart"/>
+      <w:r>
+        <w:rPr>
+          <w:sz w:val="18"/>
+          <w:szCs w:val="18"/>
+        </w:rPr>
+        <w:t>zero</w:t>
+      </w:r>
+      <w:proofErr w:type="gramEnd"/>
     </w:p>
     <w:p>
       <w:pPr>
@@ -4970,13 +5763,31 @@
           <w:szCs w:val="18"/>
         </w:rPr>
       </w:pPr>
-      <w:r>
-        <w:rPr>
-          <w:sz w:val="18"/>
-          <w:szCs w:val="18"/>
-        </w:rPr>
-        <w:t>bnez    - branch if register is not equal to zero</w:t>
-      </w:r>
+      <w:proofErr w:type="spellStart"/>
+      <w:r>
+        <w:rPr>
+          <w:sz w:val="18"/>
+          <w:szCs w:val="18"/>
+        </w:rPr>
+        <w:t>bnez</w:t>
+      </w:r>
+      <w:proofErr w:type="spellEnd"/>
+      <w:r>
+        <w:rPr>
+          <w:sz w:val="18"/>
+          <w:szCs w:val="18"/>
+        </w:rPr>
+        <w:t xml:space="preserve">    - branch if register is not equal to </w:t>
+      </w:r>
+      <w:proofErr w:type="gramStart"/>
+      <w:r>
+        <w:rPr>
+          <w:sz w:val="18"/>
+          <w:szCs w:val="18"/>
+        </w:rPr>
+        <w:t>zero</w:t>
+      </w:r>
+      <w:proofErr w:type="gramEnd"/>
     </w:p>
     <w:p>
       <w:pPr>
@@ -5014,13 +5825,31 @@
           <w:szCs w:val="18"/>
         </w:rPr>
       </w:pPr>
-      <w:r>
-        <w:rPr>
-          <w:sz w:val="18"/>
-          <w:szCs w:val="18"/>
-        </w:rPr>
-        <w:t>jr      - jump to address in register</w:t>
-      </w:r>
+      <w:proofErr w:type="spellStart"/>
+      <w:r>
+        <w:rPr>
+          <w:sz w:val="18"/>
+          <w:szCs w:val="18"/>
+        </w:rPr>
+        <w:t>jr</w:t>
+      </w:r>
+      <w:proofErr w:type="spellEnd"/>
+      <w:r>
+        <w:rPr>
+          <w:sz w:val="18"/>
+          <w:szCs w:val="18"/>
+        </w:rPr>
+        <w:t xml:space="preserve">      - jump to address in </w:t>
+      </w:r>
+      <w:proofErr w:type="gramStart"/>
+      <w:r>
+        <w:rPr>
+          <w:sz w:val="18"/>
+          <w:szCs w:val="18"/>
+        </w:rPr>
+        <w:t>register</w:t>
+      </w:r>
+      <w:proofErr w:type="gramEnd"/>
     </w:p>
     <w:p>
       <w:pPr>
@@ -5031,12 +5860,21 @@
           <w:szCs w:val="18"/>
         </w:rPr>
       </w:pPr>
-      <w:r>
-        <w:rPr>
-          <w:sz w:val="18"/>
-          <w:szCs w:val="18"/>
-        </w:rPr>
-        <w:t>jal     - jump and link to address (call subroutine)</w:t>
+      <w:proofErr w:type="spellStart"/>
+      <w:r>
+        <w:rPr>
+          <w:sz w:val="18"/>
+          <w:szCs w:val="18"/>
+        </w:rPr>
+        <w:t>jal</w:t>
+      </w:r>
+      <w:proofErr w:type="spellEnd"/>
+      <w:r>
+        <w:rPr>
+          <w:sz w:val="18"/>
+          <w:szCs w:val="18"/>
+        </w:rPr>
+        <w:t xml:space="preserve">     - jump and link to address (call subroutine)</w:t>
       </w:r>
     </w:p>
     <w:p>
@@ -5048,12 +5886,21 @@
           <w:szCs w:val="18"/>
         </w:rPr>
       </w:pPr>
-      <w:r>
-        <w:rPr>
-          <w:sz w:val="18"/>
-          <w:szCs w:val="18"/>
-        </w:rPr>
-        <w:t>jalr    - jump and link to address in register (call subroutine)</w:t>
+      <w:proofErr w:type="spellStart"/>
+      <w:r>
+        <w:rPr>
+          <w:sz w:val="18"/>
+          <w:szCs w:val="18"/>
+        </w:rPr>
+        <w:t>jalr</w:t>
+      </w:r>
+      <w:proofErr w:type="spellEnd"/>
+      <w:r>
+        <w:rPr>
+          <w:sz w:val="18"/>
+          <w:szCs w:val="18"/>
+        </w:rPr>
+        <w:t xml:space="preserve">    - jump and link to address in register (call subroutine)</w:t>
       </w:r>
     </w:p>
     <w:p>
@@ -5075,13 +5922,31 @@
           <w:szCs w:val="18"/>
         </w:rPr>
       </w:pPr>
-      <w:r>
-        <w:rPr>
-          <w:sz w:val="18"/>
-          <w:szCs w:val="18"/>
-        </w:rPr>
-        <w:t>dsll    - shift left logical</w:t>
-      </w:r>
+      <w:proofErr w:type="spellStart"/>
+      <w:r>
+        <w:rPr>
+          <w:sz w:val="18"/>
+          <w:szCs w:val="18"/>
+        </w:rPr>
+        <w:t>dsll</w:t>
+      </w:r>
+      <w:proofErr w:type="spellEnd"/>
+      <w:r>
+        <w:rPr>
+          <w:sz w:val="18"/>
+          <w:szCs w:val="18"/>
+        </w:rPr>
+        <w:t xml:space="preserve">    - shift left </w:t>
+      </w:r>
+      <w:proofErr w:type="gramStart"/>
+      <w:r>
+        <w:rPr>
+          <w:sz w:val="18"/>
+          <w:szCs w:val="18"/>
+        </w:rPr>
+        <w:t>logical</w:t>
+      </w:r>
+      <w:proofErr w:type="gramEnd"/>
     </w:p>
     <w:p>
       <w:pPr>
@@ -5092,12 +5957,21 @@
           <w:szCs w:val="18"/>
         </w:rPr>
       </w:pPr>
-      <w:r>
-        <w:rPr>
-          <w:sz w:val="18"/>
-          <w:szCs w:val="18"/>
-        </w:rPr>
-        <w:t>dsrl    - shift right logical</w:t>
+      <w:proofErr w:type="spellStart"/>
+      <w:r>
+        <w:rPr>
+          <w:sz w:val="18"/>
+          <w:szCs w:val="18"/>
+        </w:rPr>
+        <w:t>dsrl</w:t>
+      </w:r>
+      <w:proofErr w:type="spellEnd"/>
+      <w:r>
+        <w:rPr>
+          <w:sz w:val="18"/>
+          <w:szCs w:val="18"/>
+        </w:rPr>
+        <w:t xml:space="preserve">    - shift right logical</w:t>
       </w:r>
     </w:p>
     <w:p>
@@ -5109,13 +5983,31 @@
           <w:szCs w:val="18"/>
         </w:rPr>
       </w:pPr>
-      <w:r>
-        <w:rPr>
-          <w:sz w:val="18"/>
-          <w:szCs w:val="18"/>
-        </w:rPr>
-        <w:t>dsra    - shift right arithmetic</w:t>
-      </w:r>
+      <w:proofErr w:type="spellStart"/>
+      <w:r>
+        <w:rPr>
+          <w:sz w:val="18"/>
+          <w:szCs w:val="18"/>
+        </w:rPr>
+        <w:t>dsra</w:t>
+      </w:r>
+      <w:proofErr w:type="spellEnd"/>
+      <w:r>
+        <w:rPr>
+          <w:sz w:val="18"/>
+          <w:szCs w:val="18"/>
+        </w:rPr>
+        <w:t xml:space="preserve">    - shift right </w:t>
+      </w:r>
+      <w:proofErr w:type="gramStart"/>
+      <w:r>
+        <w:rPr>
+          <w:sz w:val="18"/>
+          <w:szCs w:val="18"/>
+        </w:rPr>
+        <w:t>arithmetic</w:t>
+      </w:r>
+      <w:proofErr w:type="gramEnd"/>
     </w:p>
     <w:p>
       <w:pPr>
@@ -5126,12 +6018,37 @@
           <w:szCs w:val="18"/>
         </w:rPr>
       </w:pPr>
-      <w:r>
-        <w:rPr>
-          <w:sz w:val="18"/>
-          <w:szCs w:val="18"/>
-        </w:rPr>
-        <w:t xml:space="preserve">dsllv   - shift left logical by variable amount </w:t>
+      <w:proofErr w:type="spellStart"/>
+      <w:r>
+        <w:rPr>
+          <w:sz w:val="18"/>
+          <w:szCs w:val="18"/>
+        </w:rPr>
+        <w:t>dsllv</w:t>
+      </w:r>
+      <w:proofErr w:type="spellEnd"/>
+      <w:r>
+        <w:rPr>
+          <w:sz w:val="18"/>
+          <w:szCs w:val="18"/>
+        </w:rPr>
+        <w:t xml:space="preserve">   - shift left logical by variable </w:t>
+      </w:r>
+      <w:proofErr w:type="gramStart"/>
+      <w:r>
+        <w:rPr>
+          <w:sz w:val="18"/>
+          <w:szCs w:val="18"/>
+        </w:rPr>
+        <w:t>amount</w:t>
+      </w:r>
+      <w:proofErr w:type="gramEnd"/>
+      <w:r>
+        <w:rPr>
+          <w:sz w:val="18"/>
+          <w:szCs w:val="18"/>
+        </w:rPr>
+        <w:t xml:space="preserve"> </w:t>
       </w:r>
     </w:p>
     <w:p>
@@ -5143,12 +6060,21 @@
           <w:szCs w:val="18"/>
         </w:rPr>
       </w:pPr>
-      <w:r>
-        <w:rPr>
-          <w:sz w:val="18"/>
-          <w:szCs w:val="18"/>
-        </w:rPr>
-        <w:t>dsrlv   - shift right logical by variable amount</w:t>
+      <w:proofErr w:type="spellStart"/>
+      <w:r>
+        <w:rPr>
+          <w:sz w:val="18"/>
+          <w:szCs w:val="18"/>
+        </w:rPr>
+        <w:t>dsrlv</w:t>
+      </w:r>
+      <w:proofErr w:type="spellEnd"/>
+      <w:r>
+        <w:rPr>
+          <w:sz w:val="18"/>
+          <w:szCs w:val="18"/>
+        </w:rPr>
+        <w:t xml:space="preserve">   - shift right logical by variable amount</w:t>
       </w:r>
     </w:p>
     <w:p>
@@ -5160,13 +6086,31 @@
           <w:szCs w:val="18"/>
         </w:rPr>
       </w:pPr>
-      <w:r>
-        <w:rPr>
-          <w:sz w:val="18"/>
-          <w:szCs w:val="18"/>
-        </w:rPr>
-        <w:t>dsrav   - shift right arithmetic by variable amount</w:t>
-      </w:r>
+      <w:proofErr w:type="spellStart"/>
+      <w:r>
+        <w:rPr>
+          <w:sz w:val="18"/>
+          <w:szCs w:val="18"/>
+        </w:rPr>
+        <w:t>dsrav</w:t>
+      </w:r>
+      <w:proofErr w:type="spellEnd"/>
+      <w:r>
+        <w:rPr>
+          <w:sz w:val="18"/>
+          <w:szCs w:val="18"/>
+        </w:rPr>
+        <w:t xml:space="preserve">   - shift right arithmetic by variable </w:t>
+      </w:r>
+      <w:proofErr w:type="gramStart"/>
+      <w:r>
+        <w:rPr>
+          <w:sz w:val="18"/>
+          <w:szCs w:val="18"/>
+        </w:rPr>
+        <w:t>amount</w:t>
+      </w:r>
+      <w:proofErr w:type="gramEnd"/>
     </w:p>
     <w:p>
       <w:pPr>
@@ -5177,13 +6121,31 @@
           <w:szCs w:val="18"/>
         </w:rPr>
       </w:pPr>
-      <w:r>
-        <w:rPr>
-          <w:sz w:val="18"/>
-          <w:szCs w:val="18"/>
-        </w:rPr>
-        <w:t>movz    - move if register equals zero</w:t>
-      </w:r>
+      <w:proofErr w:type="spellStart"/>
+      <w:r>
+        <w:rPr>
+          <w:sz w:val="18"/>
+          <w:szCs w:val="18"/>
+        </w:rPr>
+        <w:t>movz</w:t>
+      </w:r>
+      <w:proofErr w:type="spellEnd"/>
+      <w:r>
+        <w:rPr>
+          <w:sz w:val="18"/>
+          <w:szCs w:val="18"/>
+        </w:rPr>
+        <w:t xml:space="preserve">    - move if register equals </w:t>
+      </w:r>
+      <w:proofErr w:type="gramStart"/>
+      <w:r>
+        <w:rPr>
+          <w:sz w:val="18"/>
+          <w:szCs w:val="18"/>
+        </w:rPr>
+        <w:t>zero</w:t>
+      </w:r>
+      <w:proofErr w:type="gramEnd"/>
     </w:p>
     <w:p>
       <w:pPr>
@@ -5194,13 +6156,31 @@
           <w:szCs w:val="18"/>
         </w:rPr>
       </w:pPr>
-      <w:r>
-        <w:rPr>
-          <w:sz w:val="18"/>
-          <w:szCs w:val="18"/>
-        </w:rPr>
-        <w:t>movn    - move if register not equal to zero</w:t>
-      </w:r>
+      <w:proofErr w:type="spellStart"/>
+      <w:r>
+        <w:rPr>
+          <w:sz w:val="18"/>
+          <w:szCs w:val="18"/>
+        </w:rPr>
+        <w:t>movn</w:t>
+      </w:r>
+      <w:proofErr w:type="spellEnd"/>
+      <w:r>
+        <w:rPr>
+          <w:sz w:val="18"/>
+          <w:szCs w:val="18"/>
+        </w:rPr>
+        <w:t xml:space="preserve">    - move if register not equal to </w:t>
+      </w:r>
+      <w:proofErr w:type="gramStart"/>
+      <w:r>
+        <w:rPr>
+          <w:sz w:val="18"/>
+          <w:szCs w:val="18"/>
+        </w:rPr>
+        <w:t>zero</w:t>
+      </w:r>
+      <w:proofErr w:type="gramEnd"/>
     </w:p>
     <w:p>
       <w:pPr>
@@ -5211,12 +6191,21 @@
           <w:szCs w:val="18"/>
         </w:rPr>
       </w:pPr>
-      <w:r>
-        <w:rPr>
-          <w:sz w:val="18"/>
-          <w:szCs w:val="18"/>
-        </w:rPr>
-        <w:t>nop     - no operation</w:t>
+      <w:proofErr w:type="spellStart"/>
+      <w:r>
+        <w:rPr>
+          <w:sz w:val="18"/>
+          <w:szCs w:val="18"/>
+        </w:rPr>
+        <w:t>nop</w:t>
+      </w:r>
+      <w:proofErr w:type="spellEnd"/>
+      <w:r>
+        <w:rPr>
+          <w:sz w:val="18"/>
+          <w:szCs w:val="18"/>
+        </w:rPr>
+        <w:t xml:space="preserve">     - no operation</w:t>
       </w:r>
     </w:p>
     <w:p>
@@ -5262,13 +6251,31 @@
           <w:szCs w:val="18"/>
         </w:rPr>
       </w:pPr>
-      <w:r>
-        <w:rPr>
-          <w:sz w:val="18"/>
-          <w:szCs w:val="18"/>
-        </w:rPr>
-        <w:t>xor     - logical xor</w:t>
-      </w:r>
+      <w:proofErr w:type="spellStart"/>
+      <w:r>
+        <w:rPr>
+          <w:sz w:val="18"/>
+          <w:szCs w:val="18"/>
+        </w:rPr>
+        <w:t>xor</w:t>
+      </w:r>
+      <w:proofErr w:type="spellEnd"/>
+      <w:r>
+        <w:rPr>
+          <w:sz w:val="18"/>
+          <w:szCs w:val="18"/>
+        </w:rPr>
+        <w:t xml:space="preserve">     - logical </w:t>
+      </w:r>
+      <w:proofErr w:type="spellStart"/>
+      <w:r>
+        <w:rPr>
+          <w:sz w:val="18"/>
+          <w:szCs w:val="18"/>
+        </w:rPr>
+        <w:t>xor</w:t>
+      </w:r>
+      <w:proofErr w:type="spellEnd"/>
     </w:p>
     <w:p>
       <w:pPr>
@@ -5279,12 +6286,21 @@
           <w:szCs w:val="18"/>
         </w:rPr>
       </w:pPr>
-      <w:r>
-        <w:rPr>
-          <w:sz w:val="18"/>
-          <w:szCs w:val="18"/>
-        </w:rPr>
-        <w:t>slt     - set if less than</w:t>
+      <w:proofErr w:type="spellStart"/>
+      <w:r>
+        <w:rPr>
+          <w:sz w:val="18"/>
+          <w:szCs w:val="18"/>
+        </w:rPr>
+        <w:t>slt</w:t>
+      </w:r>
+      <w:proofErr w:type="spellEnd"/>
+      <w:r>
+        <w:rPr>
+          <w:sz w:val="18"/>
+          <w:szCs w:val="18"/>
+        </w:rPr>
+        <w:t xml:space="preserve">     - set if less than</w:t>
       </w:r>
     </w:p>
     <w:p>
@@ -5296,13 +6312,31 @@
           <w:szCs w:val="18"/>
         </w:rPr>
       </w:pPr>
-      <w:r>
-        <w:rPr>
-          <w:sz w:val="18"/>
-          <w:szCs w:val="18"/>
-        </w:rPr>
-        <w:t>sltu    - set if less than unsigned</w:t>
-      </w:r>
+      <w:proofErr w:type="spellStart"/>
+      <w:r>
+        <w:rPr>
+          <w:sz w:val="18"/>
+          <w:szCs w:val="18"/>
+        </w:rPr>
+        <w:t>sltu</w:t>
+      </w:r>
+      <w:proofErr w:type="spellEnd"/>
+      <w:r>
+        <w:rPr>
+          <w:sz w:val="18"/>
+          <w:szCs w:val="18"/>
+        </w:rPr>
+        <w:t xml:space="preserve">    - set if less than </w:t>
+      </w:r>
+      <w:proofErr w:type="gramStart"/>
+      <w:r>
+        <w:rPr>
+          <w:sz w:val="18"/>
+          <w:szCs w:val="18"/>
+        </w:rPr>
+        <w:t>unsigned</w:t>
+      </w:r>
+      <w:proofErr w:type="gramEnd"/>
     </w:p>
     <w:p>
       <w:pPr>
@@ -5313,13 +6347,31 @@
           <w:szCs w:val="18"/>
         </w:rPr>
       </w:pPr>
-      <w:r>
-        <w:rPr>
-          <w:sz w:val="18"/>
-          <w:szCs w:val="18"/>
-        </w:rPr>
-        <w:t>dadd    - add integers</w:t>
-      </w:r>
+      <w:proofErr w:type="spellStart"/>
+      <w:r>
+        <w:rPr>
+          <w:sz w:val="18"/>
+          <w:szCs w:val="18"/>
+        </w:rPr>
+        <w:t>dadd</w:t>
+      </w:r>
+      <w:proofErr w:type="spellEnd"/>
+      <w:r>
+        <w:rPr>
+          <w:sz w:val="18"/>
+          <w:szCs w:val="18"/>
+        </w:rPr>
+        <w:t xml:space="preserve">    - add </w:t>
+      </w:r>
+      <w:proofErr w:type="gramStart"/>
+      <w:r>
+        <w:rPr>
+          <w:sz w:val="18"/>
+          <w:szCs w:val="18"/>
+        </w:rPr>
+        <w:t>integers</w:t>
+      </w:r>
+      <w:proofErr w:type="gramEnd"/>
     </w:p>
     <w:p>
       <w:pPr>
@@ -5330,13 +6382,31 @@
           <w:szCs w:val="18"/>
         </w:rPr>
       </w:pPr>
-      <w:r>
-        <w:rPr>
-          <w:sz w:val="18"/>
-          <w:szCs w:val="18"/>
-        </w:rPr>
-        <w:t>daddu   - add integers unsigned</w:t>
-      </w:r>
+      <w:proofErr w:type="spellStart"/>
+      <w:r>
+        <w:rPr>
+          <w:sz w:val="18"/>
+          <w:szCs w:val="18"/>
+        </w:rPr>
+        <w:t>daddu</w:t>
+      </w:r>
+      <w:proofErr w:type="spellEnd"/>
+      <w:r>
+        <w:rPr>
+          <w:sz w:val="18"/>
+          <w:szCs w:val="18"/>
+        </w:rPr>
+        <w:t xml:space="preserve">   - add integers </w:t>
+      </w:r>
+      <w:proofErr w:type="gramStart"/>
+      <w:r>
+        <w:rPr>
+          <w:sz w:val="18"/>
+          <w:szCs w:val="18"/>
+        </w:rPr>
+        <w:t>unsigned</w:t>
+      </w:r>
+      <w:proofErr w:type="gramEnd"/>
     </w:p>
     <w:p>
       <w:pPr>
@@ -5347,13 +6417,31 @@
           <w:szCs w:val="18"/>
         </w:rPr>
       </w:pPr>
-      <w:r>
-        <w:rPr>
-          <w:sz w:val="18"/>
-          <w:szCs w:val="18"/>
-        </w:rPr>
-        <w:t>dsub    - subtract integers</w:t>
-      </w:r>
+      <w:proofErr w:type="spellStart"/>
+      <w:r>
+        <w:rPr>
+          <w:sz w:val="18"/>
+          <w:szCs w:val="18"/>
+        </w:rPr>
+        <w:t>dsub</w:t>
+      </w:r>
+      <w:proofErr w:type="spellEnd"/>
+      <w:r>
+        <w:rPr>
+          <w:sz w:val="18"/>
+          <w:szCs w:val="18"/>
+        </w:rPr>
+        <w:t xml:space="preserve">    - subtract </w:t>
+      </w:r>
+      <w:proofErr w:type="gramStart"/>
+      <w:r>
+        <w:rPr>
+          <w:sz w:val="18"/>
+          <w:szCs w:val="18"/>
+        </w:rPr>
+        <w:t>integers</w:t>
+      </w:r>
+      <w:proofErr w:type="gramEnd"/>
     </w:p>
     <w:p>
       <w:pPr>
@@ -5364,13 +6452,31 @@
           <w:szCs w:val="18"/>
         </w:rPr>
       </w:pPr>
-      <w:r>
-        <w:rPr>
-          <w:sz w:val="18"/>
-          <w:szCs w:val="18"/>
-        </w:rPr>
-        <w:t>dsubu   - subtract integers unsigned</w:t>
-      </w:r>
+      <w:proofErr w:type="spellStart"/>
+      <w:r>
+        <w:rPr>
+          <w:sz w:val="18"/>
+          <w:szCs w:val="18"/>
+        </w:rPr>
+        <w:t>dsubu</w:t>
+      </w:r>
+      <w:proofErr w:type="spellEnd"/>
+      <w:r>
+        <w:rPr>
+          <w:sz w:val="18"/>
+          <w:szCs w:val="18"/>
+        </w:rPr>
+        <w:t xml:space="preserve">   - subtract integers </w:t>
+      </w:r>
+      <w:proofErr w:type="gramStart"/>
+      <w:r>
+        <w:rPr>
+          <w:sz w:val="18"/>
+          <w:szCs w:val="18"/>
+        </w:rPr>
+        <w:t>unsigned</w:t>
+      </w:r>
+      <w:proofErr w:type="gramEnd"/>
     </w:p>
     <w:p>
       <w:pPr>
@@ -5391,12 +6497,23 @@
           <w:szCs w:val="18"/>
         </w:rPr>
       </w:pPr>
-      <w:r>
-        <w:rPr>
-          <w:sz w:val="18"/>
-          <w:szCs w:val="18"/>
-        </w:rPr>
-        <w:t>add.d   - add floating-point</w:t>
+      <w:proofErr w:type="spellStart"/>
+      <w:proofErr w:type="gramStart"/>
+      <w:r>
+        <w:rPr>
+          <w:sz w:val="18"/>
+          <w:szCs w:val="18"/>
+        </w:rPr>
+        <w:t>add.d</w:t>
+      </w:r>
+      <w:proofErr w:type="spellEnd"/>
+      <w:proofErr w:type="gramEnd"/>
+      <w:r>
+        <w:rPr>
+          <w:sz w:val="18"/>
+          <w:szCs w:val="18"/>
+        </w:rPr>
+        <w:t xml:space="preserve">   - add floating-point</w:t>
       </w:r>
     </w:p>
     <w:p>
@@ -5408,12 +6525,23 @@
           <w:szCs w:val="18"/>
         </w:rPr>
       </w:pPr>
-      <w:r>
-        <w:rPr>
-          <w:sz w:val="18"/>
-          <w:szCs w:val="18"/>
-        </w:rPr>
-        <w:t>sub.d   - subtract floating-point</w:t>
+      <w:proofErr w:type="spellStart"/>
+      <w:proofErr w:type="gramStart"/>
+      <w:r>
+        <w:rPr>
+          <w:sz w:val="18"/>
+          <w:szCs w:val="18"/>
+        </w:rPr>
+        <w:t>sub.d</w:t>
+      </w:r>
+      <w:proofErr w:type="spellEnd"/>
+      <w:proofErr w:type="gramEnd"/>
+      <w:r>
+        <w:rPr>
+          <w:sz w:val="18"/>
+          <w:szCs w:val="18"/>
+        </w:rPr>
+        <w:t xml:space="preserve">   - subtract floating-point</w:t>
       </w:r>
     </w:p>
     <w:p>
@@ -5425,12 +6553,23 @@
           <w:szCs w:val="18"/>
         </w:rPr>
       </w:pPr>
-      <w:r>
-        <w:rPr>
-          <w:sz w:val="18"/>
-          <w:szCs w:val="18"/>
-        </w:rPr>
-        <w:t>mul.d   - multiply floating-point</w:t>
+      <w:proofErr w:type="spellStart"/>
+      <w:proofErr w:type="gramStart"/>
+      <w:r>
+        <w:rPr>
+          <w:sz w:val="18"/>
+          <w:szCs w:val="18"/>
+        </w:rPr>
+        <w:t>mul.d</w:t>
+      </w:r>
+      <w:proofErr w:type="spellEnd"/>
+      <w:proofErr w:type="gramEnd"/>
+      <w:r>
+        <w:rPr>
+          <w:sz w:val="18"/>
+          <w:szCs w:val="18"/>
+        </w:rPr>
+        <w:t xml:space="preserve">   - multiply floating-point</w:t>
       </w:r>
     </w:p>
     <w:p>
@@ -5442,13 +6581,31 @@
           <w:szCs w:val="18"/>
         </w:rPr>
       </w:pPr>
-      <w:r>
-        <w:rPr>
-          <w:sz w:val="18"/>
-          <w:szCs w:val="18"/>
-        </w:rPr>
-        <w:t>div.d   - divide floating-point</w:t>
-      </w:r>
+      <w:proofErr w:type="spellStart"/>
+      <w:r>
+        <w:rPr>
+          <w:sz w:val="18"/>
+          <w:szCs w:val="18"/>
+        </w:rPr>
+        <w:t>div.d</w:t>
+      </w:r>
+      <w:proofErr w:type="spellEnd"/>
+      <w:r>
+        <w:rPr>
+          <w:sz w:val="18"/>
+          <w:szCs w:val="18"/>
+        </w:rPr>
+        <w:t xml:space="preserve">   - divide </w:t>
+      </w:r>
+      <w:proofErr w:type="gramStart"/>
+      <w:r>
+        <w:rPr>
+          <w:sz w:val="18"/>
+          <w:szCs w:val="18"/>
+        </w:rPr>
+        <w:t>floating-point</w:t>
+      </w:r>
+      <w:proofErr w:type="gramEnd"/>
     </w:p>
     <w:p>
       <w:pPr>
@@ -5459,12 +6616,23 @@
           <w:szCs w:val="18"/>
         </w:rPr>
       </w:pPr>
-      <w:r>
-        <w:rPr>
-          <w:sz w:val="18"/>
-          <w:szCs w:val="18"/>
-        </w:rPr>
-        <w:t>mov.d - move floating-point</w:t>
+      <w:proofErr w:type="spellStart"/>
+      <w:proofErr w:type="gramStart"/>
+      <w:r>
+        <w:rPr>
+          <w:sz w:val="18"/>
+          <w:szCs w:val="18"/>
+        </w:rPr>
+        <w:t>mov.d</w:t>
+      </w:r>
+      <w:proofErr w:type="spellEnd"/>
+      <w:proofErr w:type="gramEnd"/>
+      <w:r>
+        <w:rPr>
+          <w:sz w:val="18"/>
+          <w:szCs w:val="18"/>
+        </w:rPr>
+        <w:t xml:space="preserve"> - move floating-point</w:t>
       </w:r>
     </w:p>
     <w:p>
@@ -5476,12 +6644,30 @@
           <w:szCs w:val="18"/>
         </w:rPr>
       </w:pPr>
-      <w:r>
-        <w:rPr>
-          <w:sz w:val="18"/>
-          <w:szCs w:val="18"/>
-        </w:rPr>
-        <w:t>cvt.d.l - convert 64-bit integer to a double FP format</w:t>
+      <w:proofErr w:type="spellStart"/>
+      <w:r>
+        <w:rPr>
+          <w:sz w:val="18"/>
+          <w:szCs w:val="18"/>
+        </w:rPr>
+        <w:t>cvt.</w:t>
+      </w:r>
+      <w:proofErr w:type="gramStart"/>
+      <w:r>
+        <w:rPr>
+          <w:sz w:val="18"/>
+          <w:szCs w:val="18"/>
+        </w:rPr>
+        <w:t>d.l</w:t>
+      </w:r>
+      <w:proofErr w:type="spellEnd"/>
+      <w:proofErr w:type="gramEnd"/>
+      <w:r>
+        <w:rPr>
+          <w:sz w:val="18"/>
+          <w:szCs w:val="18"/>
+        </w:rPr>
+        <w:t xml:space="preserve"> - convert 64-bit integer to a double FP format</w:t>
       </w:r>
     </w:p>
     <w:p>
@@ -5493,12 +6679,30 @@
           <w:szCs w:val="18"/>
         </w:rPr>
       </w:pPr>
-      <w:r>
-        <w:rPr>
-          <w:sz w:val="18"/>
-          <w:szCs w:val="18"/>
-        </w:rPr>
-        <w:t>cvt.l.d - convert double FP to a 64-bit integer format</w:t>
+      <w:proofErr w:type="spellStart"/>
+      <w:r>
+        <w:rPr>
+          <w:sz w:val="18"/>
+          <w:szCs w:val="18"/>
+        </w:rPr>
+        <w:t>cvt.</w:t>
+      </w:r>
+      <w:proofErr w:type="gramStart"/>
+      <w:r>
+        <w:rPr>
+          <w:sz w:val="18"/>
+          <w:szCs w:val="18"/>
+        </w:rPr>
+        <w:t>l.d</w:t>
+      </w:r>
+      <w:proofErr w:type="spellEnd"/>
+      <w:proofErr w:type="gramEnd"/>
+      <w:r>
+        <w:rPr>
+          <w:sz w:val="18"/>
+          <w:szCs w:val="18"/>
+        </w:rPr>
+        <w:t xml:space="preserve"> - convert double FP to a 64-bit integer format</w:t>
       </w:r>
     </w:p>
     <w:p>
@@ -5510,12 +6714,30 @@
           <w:szCs w:val="18"/>
         </w:rPr>
       </w:pPr>
-      <w:r>
-        <w:rPr>
-          <w:sz w:val="18"/>
-          <w:szCs w:val="18"/>
-        </w:rPr>
-        <w:t>c.lt.d - set FP flag if less than</w:t>
+      <w:proofErr w:type="spellStart"/>
+      <w:r>
+        <w:rPr>
+          <w:sz w:val="18"/>
+          <w:szCs w:val="18"/>
+        </w:rPr>
+        <w:t>c.</w:t>
+      </w:r>
+      <w:proofErr w:type="gramStart"/>
+      <w:r>
+        <w:rPr>
+          <w:sz w:val="18"/>
+          <w:szCs w:val="18"/>
+        </w:rPr>
+        <w:t>lt.d</w:t>
+      </w:r>
+      <w:proofErr w:type="spellEnd"/>
+      <w:proofErr w:type="gramEnd"/>
+      <w:r>
+        <w:rPr>
+          <w:sz w:val="18"/>
+          <w:szCs w:val="18"/>
+        </w:rPr>
+        <w:t xml:space="preserve"> - set FP flag if less than</w:t>
       </w:r>
     </w:p>
     <w:p>
@@ -5527,12 +6749,30 @@
           <w:szCs w:val="18"/>
         </w:rPr>
       </w:pPr>
-      <w:r>
-        <w:rPr>
-          <w:sz w:val="18"/>
-          <w:szCs w:val="18"/>
-        </w:rPr>
-        <w:t>c.le.d - set FP flag if less than or equal to</w:t>
+      <w:proofErr w:type="spellStart"/>
+      <w:r>
+        <w:rPr>
+          <w:sz w:val="18"/>
+          <w:szCs w:val="18"/>
+        </w:rPr>
+        <w:t>c.</w:t>
+      </w:r>
+      <w:proofErr w:type="gramStart"/>
+      <w:r>
+        <w:rPr>
+          <w:sz w:val="18"/>
+          <w:szCs w:val="18"/>
+        </w:rPr>
+        <w:t>le.d</w:t>
+      </w:r>
+      <w:proofErr w:type="spellEnd"/>
+      <w:proofErr w:type="gramEnd"/>
+      <w:r>
+        <w:rPr>
+          <w:sz w:val="18"/>
+          <w:szCs w:val="18"/>
+        </w:rPr>
+        <w:t xml:space="preserve"> - set FP flag if less than or equal to</w:t>
       </w:r>
     </w:p>
     <w:p>
@@ -5544,12 +6784,30 @@
           <w:szCs w:val="18"/>
         </w:rPr>
       </w:pPr>
-      <w:r>
-        <w:rPr>
-          <w:sz w:val="18"/>
-          <w:szCs w:val="18"/>
-        </w:rPr>
-        <w:t>c.eq.d - set FP flag if equal to</w:t>
+      <w:proofErr w:type="spellStart"/>
+      <w:r>
+        <w:rPr>
+          <w:sz w:val="18"/>
+          <w:szCs w:val="18"/>
+        </w:rPr>
+        <w:t>c.</w:t>
+      </w:r>
+      <w:proofErr w:type="gramStart"/>
+      <w:r>
+        <w:rPr>
+          <w:sz w:val="18"/>
+          <w:szCs w:val="18"/>
+        </w:rPr>
+        <w:t>eq.d</w:t>
+      </w:r>
+      <w:proofErr w:type="spellEnd"/>
+      <w:proofErr w:type="gramEnd"/>
+      <w:r>
+        <w:rPr>
+          <w:sz w:val="18"/>
+          <w:szCs w:val="18"/>
+        </w:rPr>
+        <w:t xml:space="preserve"> - set FP flag if equal to</w:t>
       </w:r>
     </w:p>
     <w:p>
@@ -5566,8 +6824,17 @@
           <w:sz w:val="18"/>
           <w:szCs w:val="18"/>
         </w:rPr>
-        <w:t>bc1f - branch to address if FP flag is FALSE</w:t>
-      </w:r>
+        <w:t xml:space="preserve">bc1f - branch to address if FP flag is </w:t>
+      </w:r>
+      <w:proofErr w:type="gramStart"/>
+      <w:r>
+        <w:rPr>
+          <w:sz w:val="18"/>
+          <w:szCs w:val="18"/>
+        </w:rPr>
+        <w:t>FALSE</w:t>
+      </w:r>
+      <w:proofErr w:type="gramEnd"/>
     </w:p>
     <w:p>
       <w:pPr>
@@ -5583,7 +6850,23 @@
           <w:sz w:val="18"/>
           <w:szCs w:val="18"/>
         </w:rPr>
-        <w:t xml:space="preserve">bc1t - branch to address if FP flag is TRUE </w:t>
+        <w:t xml:space="preserve">bc1t - branch to address if FP flag is </w:t>
+      </w:r>
+      <w:proofErr w:type="gramStart"/>
+      <w:r>
+        <w:rPr>
+          <w:sz w:val="18"/>
+          <w:szCs w:val="18"/>
+        </w:rPr>
+        <w:t>TRUE</w:t>
+      </w:r>
+      <w:proofErr w:type="gramEnd"/>
+      <w:r>
+        <w:rPr>
+          <w:sz w:val="18"/>
+          <w:szCs w:val="18"/>
+        </w:rPr>
+        <w:t xml:space="preserve"> </w:t>
       </w:r>
     </w:p>
     <w:p>
@@ -5600,8 +6883,17 @@
           <w:sz w:val="18"/>
           <w:szCs w:val="18"/>
         </w:rPr>
-        <w:t>mtc1 - move data from integer register to FP register</w:t>
-      </w:r>
+        <w:t xml:space="preserve">mtc1 - move data from integer register to FP </w:t>
+      </w:r>
+      <w:proofErr w:type="gramStart"/>
+      <w:r>
+        <w:rPr>
+          <w:sz w:val="18"/>
+          <w:szCs w:val="18"/>
+        </w:rPr>
+        <w:t>register</w:t>
+      </w:r>
+      <w:proofErr w:type="gramEnd"/>
     </w:p>
     <w:p>
       <w:pPr>
@@ -5617,28 +6909,17 @@
           <w:sz w:val="18"/>
           <w:szCs w:val="18"/>
         </w:rPr>
-        <w:t>mfc1 - move data from FP register to integer register</w:t>
-      </w:r>
-    </w:p>
-    <w:p>
-      <w:pPr>
-        <w:mirrorIndents/>
-        <w:jc w:val="both"/>
-        <w:rPr>
-          <w:sz w:val="18"/>
-          <w:szCs w:val="18"/>
-        </w:rPr>
-      </w:pPr>
-    </w:p>
-    <w:p>
-      <w:pPr>
-        <w:mirrorIndents/>
-        <w:jc w:val="both"/>
-        <w:rPr>
-          <w:sz w:val="18"/>
-          <w:szCs w:val="18"/>
-        </w:rPr>
-      </w:pPr>
+        <w:t xml:space="preserve">mfc1 - move data from FP register to integer </w:t>
+      </w:r>
+      <w:proofErr w:type="gramStart"/>
+      <w:r>
+        <w:rPr>
+          <w:sz w:val="18"/>
+          <w:szCs w:val="18"/>
+        </w:rPr>
+        <w:t>register</w:t>
+      </w:r>
+      <w:proofErr w:type="gramEnd"/>
     </w:p>
     <w:p>
       <w:pPr>
@@ -7813,6 +9094,7 @@
   <w:style w:type="character" w:default="1" w:styleId="Carpredefinitoparagrafo">
     <w:name w:val="Default Paragraph Font"/>
     <w:uiPriority w:val="1"/>
+    <w:semiHidden/>
     <w:unhideWhenUsed/>
   </w:style>
   <w:style w:type="table" w:default="1" w:styleId="Tabellanormale">

</xml_diff>